<commit_message>
20130928: Added test preparation resources for Lehninger
</commit_message>
<xml_diff>
--- a/BIOL6300/Test I  BIO6300 Take Home.docx
+++ b/BIOL6300/Test I  BIO6300 Take Home.docx
@@ -98,7 +98,7 @@
           <w:numId w:val="1"/>
         </w:numPr>
         <w:tabs>
-          <w:tab w:leader="none" w:pos="2025" w:val="left"/>
+          <w:tab w:leader="none" w:pos="2460" w:val="left"/>
         </w:tabs>
         <w:ind w:hanging="435" w:left="435" w:right="0"/>
       </w:pPr>
@@ -121,7 +121,7 @@
           <w:numId w:val="1"/>
         </w:numPr>
         <w:tabs>
-          <w:tab w:leader="none" w:pos="2025" w:val="left"/>
+          <w:tab w:leader="none" w:pos="2460" w:val="left"/>
         </w:tabs>
         <w:ind w:hanging="435" w:left="435" w:right="0"/>
       </w:pPr>
@@ -142,7 +142,7 @@
           <w:numId w:val="1"/>
         </w:numPr>
         <w:tabs>
-          <w:tab w:leader="none" w:pos="2025" w:val="left"/>
+          <w:tab w:leader="none" w:pos="2460" w:val="left"/>
         </w:tabs>
         <w:ind w:hanging="435" w:left="435" w:right="0"/>
       </w:pPr>
@@ -163,7 +163,7 @@
           <w:numId w:val="1"/>
         </w:numPr>
         <w:tabs>
-          <w:tab w:leader="none" w:pos="2025" w:val="left"/>
+          <w:tab w:leader="none" w:pos="2460" w:val="left"/>
         </w:tabs>
         <w:ind w:hanging="435" w:left="435" w:right="0"/>
       </w:pPr>
@@ -184,7 +184,7 @@
           <w:numId w:val="1"/>
         </w:numPr>
         <w:tabs>
-          <w:tab w:leader="none" w:pos="2025" w:val="left"/>
+          <w:tab w:leader="none" w:pos="2460" w:val="left"/>
         </w:tabs>
         <w:ind w:hanging="435" w:left="435" w:right="0"/>
       </w:pPr>
@@ -301,62 +301,64 @@
       </w:pPr>
       <w:r>
         <w:rPr>
-          <w:color w:val="000000"/>
-          <w:sz w:val="22"/>
-        </w:rPr>
-        <w:t xml:space="preserve">hydroxyl and aldehyde </w:t>
-      </w:r>
-    </w:p>
-    <w:p>
-      <w:pPr>
-        <w:pStyle w:val="style0"/>
-        <w:widowControl w:val="false"/>
-        <w:numPr>
-          <w:ilvl w:val="0"/>
-          <w:numId w:val="2"/>
-        </w:numPr>
-      </w:pPr>
-      <w:r>
-        <w:rPr>
-          <w:color w:val="000000"/>
-          <w:sz w:val="22"/>
-        </w:rPr>
-        <w:t xml:space="preserve">hydroxyl and carboxylic acid </w:t>
-      </w:r>
-    </w:p>
-    <w:p>
-      <w:pPr>
-        <w:pStyle w:val="style0"/>
-        <w:widowControl w:val="false"/>
-        <w:numPr>
-          <w:ilvl w:val="0"/>
-          <w:numId w:val="2"/>
-        </w:numPr>
-      </w:pPr>
-      <w:r>
-        <w:rPr>
-          <w:color w:val="000000"/>
-          <w:sz w:val="22"/>
-        </w:rPr>
-        <w:t xml:space="preserve">hydroxyl and ester </w:t>
-      </w:r>
-    </w:p>
-    <w:p>
-      <w:pPr>
-        <w:pStyle w:val="style0"/>
-        <w:widowControl w:val="false"/>
-        <w:numPr>
-          <w:ilvl w:val="0"/>
-          <w:numId w:val="2"/>
-        </w:numPr>
-      </w:pPr>
-      <w:r>
-        <w:rPr>
           <w:b/>
           <w:bCs/>
           <w:color w:val="000000"/>
           <w:sz w:val="22"/>
         </w:rPr>
+        <w:t xml:space="preserve">hydroxyl and aldehyde </w:t>
+      </w:r>
+    </w:p>
+    <w:p>
+      <w:pPr>
+        <w:pStyle w:val="style0"/>
+        <w:widowControl w:val="false"/>
+        <w:numPr>
+          <w:ilvl w:val="0"/>
+          <w:numId w:val="2"/>
+        </w:numPr>
+      </w:pPr>
+      <w:r>
+        <w:rPr>
+          <w:color w:val="000000"/>
+          <w:sz w:val="22"/>
+        </w:rPr>
+        <w:t xml:space="preserve">hydroxyl and carboxylic acid </w:t>
+      </w:r>
+    </w:p>
+    <w:p>
+      <w:pPr>
+        <w:pStyle w:val="style0"/>
+        <w:widowControl w:val="false"/>
+        <w:numPr>
+          <w:ilvl w:val="0"/>
+          <w:numId w:val="2"/>
+        </w:numPr>
+      </w:pPr>
+      <w:r>
+        <w:rPr>
+          <w:color w:val="000000"/>
+          <w:sz w:val="22"/>
+        </w:rPr>
+        <w:t xml:space="preserve">hydroxyl and ester </w:t>
+      </w:r>
+    </w:p>
+    <w:p>
+      <w:pPr>
+        <w:pStyle w:val="style0"/>
+        <w:widowControl w:val="false"/>
+        <w:numPr>
+          <w:ilvl w:val="0"/>
+          <w:numId w:val="2"/>
+        </w:numPr>
+      </w:pPr>
+      <w:r>
+        <w:rPr>
+          <w:b w:val="false"/>
+          <w:bCs w:val="false"/>
+          <w:color w:val="000000"/>
+          <w:sz w:val="22"/>
+        </w:rPr>
         <w:t xml:space="preserve">hydroxyl and ketone </w:t>
       </w:r>
     </w:p>
@@ -524,12 +526,31 @@
       </w:pPr>
       <w:r>
         <w:rPr>
+          <w:b w:val="false"/>
+          <w:bCs w:val="false"/>
+          <w:color w:val="000000"/>
+          <w:sz w:val="22"/>
+        </w:rPr>
+        <w:t xml:space="preserve">endergonic. </w:t>
+      </w:r>
+    </w:p>
+    <w:p>
+      <w:pPr>
+        <w:pStyle w:val="style0"/>
+        <w:widowControl w:val="false"/>
+        <w:numPr>
+          <w:ilvl w:val="0"/>
+          <w:numId w:val="4"/>
+        </w:numPr>
+      </w:pPr>
+      <w:r>
+        <w:rPr>
           <w:b/>
           <w:bCs/>
           <w:color w:val="000000"/>
           <w:sz w:val="22"/>
         </w:rPr>
-        <w:t xml:space="preserve">endergonic. </w:t>
+        <w:t xml:space="preserve">endothermic. </w:t>
       </w:r>
     </w:p>
     <w:p>
@@ -546,7 +567,7 @@
           <w:color w:val="000000"/>
           <w:sz w:val="22"/>
         </w:rPr>
-        <w:t xml:space="preserve">endothermic. </w:t>
+        <w:t xml:space="preserve">exergonic. </w:t>
       </w:r>
     </w:p>
     <w:p>
@@ -563,23 +584,6 @@
           <w:color w:val="000000"/>
           <w:sz w:val="22"/>
         </w:rPr>
-        <w:t xml:space="preserve">exergonic. </w:t>
-      </w:r>
-    </w:p>
-    <w:p>
-      <w:pPr>
-        <w:pStyle w:val="style0"/>
-        <w:widowControl w:val="false"/>
-        <w:numPr>
-          <w:ilvl w:val="0"/>
-          <w:numId w:val="4"/>
-        </w:numPr>
-      </w:pPr>
-      <w:r>
-        <w:rPr>
-          <w:color w:val="000000"/>
-          <w:sz w:val="22"/>
-        </w:rPr>
         <w:t xml:space="preserve">exothermic. </w:t>
       </w:r>
     </w:p>
@@ -614,7 +618,7 @@
           <w:numId w:val="5"/>
         </w:numPr>
         <w:tabs>
-          <w:tab w:leader="none" w:pos="1980" w:val="left"/>
+          <w:tab w:leader="none" w:pos="2400" w:val="left"/>
         </w:tabs>
         <w:ind w:hanging="420" w:left="420" w:right="0"/>
       </w:pPr>
@@ -635,7 +639,7 @@
           <w:numId w:val="5"/>
         </w:numPr>
         <w:tabs>
-          <w:tab w:leader="none" w:pos="1980" w:val="left"/>
+          <w:tab w:leader="none" w:pos="2400" w:val="left"/>
         </w:tabs>
         <w:ind w:hanging="420" w:left="420" w:right="0"/>
       </w:pPr>
@@ -656,7 +660,7 @@
           <w:numId w:val="5"/>
         </w:numPr>
         <w:tabs>
-          <w:tab w:leader="none" w:pos="1980" w:val="left"/>
+          <w:tab w:leader="none" w:pos="2400" w:val="left"/>
         </w:tabs>
         <w:ind w:hanging="420" w:left="420" w:right="0"/>
       </w:pPr>
@@ -679,7 +683,7 @@
           <w:numId w:val="5"/>
         </w:numPr>
         <w:tabs>
-          <w:tab w:leader="none" w:pos="1980" w:val="left"/>
+          <w:tab w:leader="none" w:pos="2400" w:val="left"/>
         </w:tabs>
         <w:ind w:hanging="420" w:left="420" w:right="0"/>
       </w:pPr>
@@ -700,7 +704,7 @@
           <w:numId w:val="5"/>
         </w:numPr>
         <w:tabs>
-          <w:tab w:leader="none" w:pos="1980" w:val="left"/>
+          <w:tab w:leader="none" w:pos="2400" w:val="left"/>
         </w:tabs>
         <w:ind w:hanging="420" w:left="420" w:right="0"/>
       </w:pPr>
@@ -873,7 +877,7 @@
           <w:numId w:val="7"/>
         </w:numPr>
         <w:tabs>
-          <w:tab w:leader="none" w:pos="1980" w:val="left"/>
+          <w:tab w:leader="none" w:pos="2400" w:val="left"/>
         </w:tabs>
         <w:ind w:hanging="420" w:left="420" w:right="0"/>
       </w:pPr>
@@ -894,7 +898,7 @@
           <w:numId w:val="7"/>
         </w:numPr>
         <w:tabs>
-          <w:tab w:leader="none" w:pos="1980" w:val="left"/>
+          <w:tab w:leader="none" w:pos="2400" w:val="left"/>
         </w:tabs>
         <w:ind w:hanging="420" w:left="420" w:right="0"/>
       </w:pPr>
@@ -915,7 +919,7 @@
           <w:numId w:val="7"/>
         </w:numPr>
         <w:tabs>
-          <w:tab w:leader="none" w:pos="1980" w:val="left"/>
+          <w:tab w:leader="none" w:pos="2400" w:val="left"/>
         </w:tabs>
         <w:ind w:hanging="420" w:left="420" w:right="0"/>
       </w:pPr>
@@ -936,7 +940,7 @@
           <w:numId w:val="7"/>
         </w:numPr>
         <w:tabs>
-          <w:tab w:leader="none" w:pos="1980" w:val="left"/>
+          <w:tab w:leader="none" w:pos="2400" w:val="left"/>
         </w:tabs>
         <w:ind w:hanging="420" w:left="420" w:right="0"/>
       </w:pPr>
@@ -957,7 +961,7 @@
           <w:numId w:val="7"/>
         </w:numPr>
         <w:tabs>
-          <w:tab w:leader="none" w:pos="1980" w:val="left"/>
+          <w:tab w:leader="none" w:pos="2400" w:val="left"/>
         </w:tabs>
         <w:ind w:hanging="420" w:left="420" w:right="0"/>
       </w:pPr>
@@ -1017,7 +1021,7 @@
           <w:numId w:val="8"/>
         </w:numPr>
         <w:tabs>
-          <w:tab w:leader="none" w:pos="1980" w:val="left"/>
+          <w:tab w:leader="none" w:pos="2400" w:val="left"/>
         </w:tabs>
         <w:ind w:hanging="420" w:left="420" w:right="0"/>
       </w:pPr>
@@ -1038,7 +1042,7 @@
           <w:numId w:val="8"/>
         </w:numPr>
         <w:tabs>
-          <w:tab w:leader="none" w:pos="1980" w:val="left"/>
+          <w:tab w:leader="none" w:pos="2400" w:val="left"/>
         </w:tabs>
         <w:ind w:hanging="420" w:left="420" w:right="0"/>
       </w:pPr>
@@ -1059,7 +1063,7 @@
           <w:numId w:val="8"/>
         </w:numPr>
         <w:tabs>
-          <w:tab w:leader="none" w:pos="1980" w:val="left"/>
+          <w:tab w:leader="none" w:pos="2400" w:val="left"/>
         </w:tabs>
         <w:ind w:hanging="420" w:left="420" w:right="0"/>
       </w:pPr>
@@ -1080,7 +1084,7 @@
           <w:numId w:val="8"/>
         </w:numPr>
         <w:tabs>
-          <w:tab w:leader="none" w:pos="1980" w:val="left"/>
+          <w:tab w:leader="none" w:pos="2400" w:val="left"/>
         </w:tabs>
         <w:ind w:hanging="420" w:left="420" w:right="0"/>
       </w:pPr>
@@ -1103,7 +1107,7 @@
           <w:numId w:val="8"/>
         </w:numPr>
         <w:tabs>
-          <w:tab w:leader="none" w:pos="1980" w:val="left"/>
+          <w:tab w:leader="none" w:pos="2400" w:val="left"/>
         </w:tabs>
         <w:ind w:hanging="420" w:left="420" w:right="0"/>
       </w:pPr>
@@ -1146,7 +1150,7 @@
           <w:numId w:val="9"/>
         </w:numPr>
         <w:tabs>
-          <w:tab w:leader="none" w:pos="2025" w:val="left"/>
+          <w:tab w:leader="none" w:pos="2460" w:val="left"/>
         </w:tabs>
         <w:ind w:hanging="435" w:left="435" w:right="0"/>
       </w:pPr>
@@ -1167,7 +1171,7 @@
           <w:numId w:val="9"/>
         </w:numPr>
         <w:tabs>
-          <w:tab w:leader="none" w:pos="2025" w:val="left"/>
+          <w:tab w:leader="none" w:pos="2460" w:val="left"/>
         </w:tabs>
         <w:ind w:hanging="435" w:left="435" w:right="0"/>
       </w:pPr>
@@ -1188,7 +1192,7 @@
           <w:numId w:val="9"/>
         </w:numPr>
         <w:tabs>
-          <w:tab w:leader="none" w:pos="2025" w:val="left"/>
+          <w:tab w:leader="none" w:pos="2460" w:val="left"/>
         </w:tabs>
         <w:ind w:hanging="435" w:left="435" w:right="0"/>
       </w:pPr>
@@ -1209,7 +1213,7 @@
           <w:numId w:val="9"/>
         </w:numPr>
         <w:tabs>
-          <w:tab w:leader="none" w:pos="2025" w:val="left"/>
+          <w:tab w:leader="none" w:pos="2460" w:val="left"/>
         </w:tabs>
         <w:ind w:hanging="435" w:left="435" w:right="0"/>
       </w:pPr>
@@ -1230,7 +1234,7 @@
           <w:numId w:val="9"/>
         </w:numPr>
         <w:tabs>
-          <w:tab w:leader="none" w:pos="2025" w:val="left"/>
+          <w:tab w:leader="none" w:pos="2460" w:val="left"/>
         </w:tabs>
         <w:ind w:hanging="435" w:left="435" w:right="0"/>
       </w:pPr>
@@ -1275,7 +1279,7 @@
           <w:numId w:val="10"/>
         </w:numPr>
         <w:tabs>
-          <w:tab w:leader="none" w:pos="1980" w:val="left"/>
+          <w:tab w:leader="none" w:pos="2400" w:val="left"/>
         </w:tabs>
         <w:ind w:hanging="420" w:left="420" w:right="0"/>
       </w:pPr>
@@ -1311,7 +1315,7 @@
           <w:numId w:val="10"/>
         </w:numPr>
         <w:tabs>
-          <w:tab w:leader="none" w:pos="1980" w:val="left"/>
+          <w:tab w:leader="none" w:pos="2400" w:val="left"/>
         </w:tabs>
         <w:ind w:hanging="420" w:left="420" w:right="0"/>
       </w:pPr>
@@ -1347,7 +1351,7 @@
           <w:numId w:val="10"/>
         </w:numPr>
         <w:tabs>
-          <w:tab w:leader="none" w:pos="1980" w:val="left"/>
+          <w:tab w:leader="none" w:pos="2400" w:val="left"/>
         </w:tabs>
         <w:ind w:hanging="420" w:left="420" w:right="0"/>
       </w:pPr>
@@ -1368,7 +1372,7 @@
           <w:numId w:val="10"/>
         </w:numPr>
         <w:tabs>
-          <w:tab w:leader="none" w:pos="1980" w:val="left"/>
+          <w:tab w:leader="none" w:pos="2400" w:val="left"/>
         </w:tabs>
         <w:ind w:hanging="420" w:left="420" w:right="0"/>
       </w:pPr>
@@ -1391,7 +1395,7 @@
           <w:numId w:val="10"/>
         </w:numPr>
         <w:tabs>
-          <w:tab w:leader="none" w:pos="1980" w:val="left"/>
+          <w:tab w:leader="none" w:pos="2400" w:val="left"/>
         </w:tabs>
         <w:ind w:hanging="420" w:left="420" w:right="0"/>
       </w:pPr>
@@ -1434,7 +1438,7 @@
           <w:numId w:val="11"/>
         </w:numPr>
         <w:tabs>
-          <w:tab w:leader="none" w:pos="1980" w:val="left"/>
+          <w:tab w:leader="none" w:pos="2400" w:val="left"/>
         </w:tabs>
         <w:ind w:hanging="420" w:left="420" w:right="0"/>
       </w:pPr>
@@ -1470,7 +1474,7 @@
           <w:numId w:val="11"/>
         </w:numPr>
         <w:tabs>
-          <w:tab w:leader="none" w:pos="1980" w:val="left"/>
+          <w:tab w:leader="none" w:pos="2400" w:val="left"/>
         </w:tabs>
         <w:ind w:hanging="420" w:left="420" w:right="0"/>
       </w:pPr>
@@ -1506,7 +1510,7 @@
           <w:numId w:val="11"/>
         </w:numPr>
         <w:tabs>
-          <w:tab w:leader="none" w:pos="1980" w:val="left"/>
+          <w:tab w:leader="none" w:pos="2400" w:val="left"/>
         </w:tabs>
         <w:ind w:hanging="420" w:left="420" w:right="0"/>
       </w:pPr>
@@ -1542,7 +1546,7 @@
           <w:numId w:val="11"/>
         </w:numPr>
         <w:tabs>
-          <w:tab w:leader="none" w:pos="1980" w:val="left"/>
+          <w:tab w:leader="none" w:pos="2400" w:val="left"/>
         </w:tabs>
         <w:ind w:hanging="420" w:left="420" w:right="0"/>
       </w:pPr>
@@ -1578,7 +1582,7 @@
           <w:numId w:val="11"/>
         </w:numPr>
         <w:tabs>
-          <w:tab w:leader="none" w:pos="1980" w:val="left"/>
+          <w:tab w:leader="none" w:pos="2400" w:val="left"/>
         </w:tabs>
         <w:ind w:hanging="420" w:left="420" w:right="0"/>
       </w:pPr>
@@ -1681,7 +1685,7 @@
           <w:numId w:val="12"/>
         </w:numPr>
         <w:tabs>
-          <w:tab w:leader="none" w:pos="1980" w:val="left"/>
+          <w:tab w:leader="none" w:pos="2400" w:val="left"/>
         </w:tabs>
         <w:ind w:hanging="420" w:left="420" w:right="0"/>
       </w:pPr>
@@ -1732,7 +1736,7 @@
           <w:numId w:val="12"/>
         </w:numPr>
         <w:tabs>
-          <w:tab w:leader="none" w:pos="1980" w:val="left"/>
+          <w:tab w:leader="none" w:pos="2400" w:val="left"/>
         </w:tabs>
         <w:ind w:hanging="420" w:left="420" w:right="0"/>
       </w:pPr>
@@ -1803,7 +1807,7 @@
           <w:numId w:val="12"/>
         </w:numPr>
         <w:tabs>
-          <w:tab w:leader="none" w:pos="1980" w:val="left"/>
+          <w:tab w:leader="none" w:pos="2400" w:val="left"/>
         </w:tabs>
         <w:ind w:hanging="420" w:left="420" w:right="0"/>
       </w:pPr>
@@ -1847,7 +1851,7 @@
           <w:numId w:val="12"/>
         </w:numPr>
         <w:tabs>
-          <w:tab w:leader="none" w:pos="1980" w:val="left"/>
+          <w:tab w:leader="none" w:pos="2400" w:val="left"/>
         </w:tabs>
         <w:ind w:hanging="420" w:left="420" w:right="0"/>
       </w:pPr>
@@ -1891,7 +1895,7 @@
           <w:numId w:val="12"/>
         </w:numPr>
         <w:tabs>
-          <w:tab w:leader="none" w:pos="1980" w:val="left"/>
+          <w:tab w:leader="none" w:pos="2400" w:val="left"/>
         </w:tabs>
         <w:ind w:hanging="420" w:left="420" w:right="0"/>
       </w:pPr>
@@ -1942,8 +1946,8 @@
         <w:pStyle w:val="style0"/>
         <w:widowControl w:val="false"/>
         <w:tabs>
-          <w:tab w:leader="none" w:pos="4680" w:val="center"/>
-          <w:tab w:leader="none" w:pos="6753" w:val="center"/>
+          <w:tab w:leader="none" w:pos="5760" w:val="center"/>
+          <w:tab w:leader="none" w:pos="7833" w:val="center"/>
         </w:tabs>
         <w:ind w:hanging="0" w:left="1080" w:right="0"/>
       </w:pPr>
@@ -1964,8 +1968,8 @@
         <w:pStyle w:val="style0"/>
         <w:widowControl w:val="false"/>
         <w:tabs>
-          <w:tab w:leader="none" w:pos="4680" w:val="center"/>
-          <w:tab w:leader="none" w:pos="6753" w:val="center"/>
+          <w:tab w:leader="none" w:pos="5760" w:val="center"/>
+          <w:tab w:leader="none" w:pos="7833" w:val="center"/>
         </w:tabs>
         <w:ind w:hanging="0" w:left="1080" w:right="0"/>
       </w:pPr>
@@ -1986,8 +1990,8 @@
         <w:pStyle w:val="style0"/>
         <w:widowControl w:val="false"/>
         <w:tabs>
-          <w:tab w:leader="none" w:pos="4680" w:val="center"/>
-          <w:tab w:leader="none" w:pos="6753" w:val="center"/>
+          <w:tab w:leader="none" w:pos="5760" w:val="center"/>
+          <w:tab w:leader="none" w:pos="7833" w:val="center"/>
         </w:tabs>
         <w:ind w:hanging="0" w:left="1080" w:right="0"/>
       </w:pPr>
@@ -2026,7 +2030,7 @@
           <w:numId w:val="13"/>
         </w:numPr>
         <w:tabs>
-          <w:tab w:leader="none" w:pos="1980" w:val="left"/>
+          <w:tab w:leader="none" w:pos="2400" w:val="left"/>
         </w:tabs>
         <w:ind w:hanging="420" w:left="420" w:right="0"/>
       </w:pPr>
@@ -2047,7 +2051,7 @@
           <w:numId w:val="13"/>
         </w:numPr>
         <w:tabs>
-          <w:tab w:leader="none" w:pos="1980" w:val="left"/>
+          <w:tab w:leader="none" w:pos="2400" w:val="left"/>
         </w:tabs>
         <w:ind w:hanging="420" w:left="420" w:right="0"/>
       </w:pPr>
@@ -2068,7 +2072,7 @@
           <w:numId w:val="13"/>
         </w:numPr>
         <w:tabs>
-          <w:tab w:leader="none" w:pos="1980" w:val="left"/>
+          <w:tab w:leader="none" w:pos="2400" w:val="left"/>
         </w:tabs>
         <w:ind w:hanging="420" w:left="420" w:right="0"/>
       </w:pPr>
@@ -2091,7 +2095,7 @@
           <w:numId w:val="13"/>
         </w:numPr>
         <w:tabs>
-          <w:tab w:leader="none" w:pos="1980" w:val="left"/>
+          <w:tab w:leader="none" w:pos="2400" w:val="left"/>
         </w:tabs>
         <w:ind w:hanging="420" w:left="420" w:right="0"/>
       </w:pPr>
@@ -2135,7 +2139,7 @@
           <w:numId w:val="13"/>
         </w:numPr>
         <w:tabs>
-          <w:tab w:leader="none" w:pos="1980" w:val="left"/>
+          <w:tab w:leader="none" w:pos="2400" w:val="left"/>
         </w:tabs>
         <w:ind w:hanging="420" w:left="420" w:right="0"/>
       </w:pPr>
@@ -2193,7 +2197,7 @@
           <w:numId w:val="14"/>
         </w:numPr>
         <w:tabs>
-          <w:tab w:leader="none" w:pos="1935" w:val="left"/>
+          <w:tab w:leader="none" w:pos="2340" w:val="left"/>
         </w:tabs>
         <w:ind w:hanging="405" w:left="405" w:right="0"/>
       </w:pPr>
@@ -2214,7 +2218,7 @@
           <w:numId w:val="14"/>
         </w:numPr>
         <w:tabs>
-          <w:tab w:leader="none" w:pos="1935" w:val="left"/>
+          <w:tab w:leader="none" w:pos="2340" w:val="left"/>
         </w:tabs>
         <w:ind w:hanging="405" w:left="405" w:right="0"/>
       </w:pPr>
@@ -2235,7 +2239,7 @@
           <w:numId w:val="14"/>
         </w:numPr>
         <w:tabs>
-          <w:tab w:leader="none" w:pos="1935" w:val="left"/>
+          <w:tab w:leader="none" w:pos="2340" w:val="left"/>
         </w:tabs>
         <w:ind w:hanging="405" w:left="405" w:right="0"/>
       </w:pPr>
@@ -2258,7 +2262,7 @@
           <w:numId w:val="14"/>
         </w:numPr>
         <w:tabs>
-          <w:tab w:leader="none" w:pos="1935" w:val="left"/>
+          <w:tab w:leader="none" w:pos="2340" w:val="left"/>
         </w:tabs>
         <w:ind w:hanging="405" w:left="405" w:right="0"/>
       </w:pPr>
@@ -2294,7 +2298,7 @@
           <w:numId w:val="14"/>
         </w:numPr>
         <w:tabs>
-          <w:tab w:leader="none" w:pos="1935" w:val="left"/>
+          <w:tab w:leader="none" w:pos="2340" w:val="left"/>
         </w:tabs>
         <w:ind w:hanging="405" w:left="405" w:right="0"/>
       </w:pPr>
@@ -2339,7 +2343,7 @@
           <w:numId w:val="15"/>
         </w:numPr>
         <w:tabs>
-          <w:tab w:leader="none" w:pos="1935" w:val="left"/>
+          <w:tab w:leader="none" w:pos="2340" w:val="left"/>
         </w:tabs>
         <w:ind w:hanging="405" w:left="405" w:right="0"/>
       </w:pPr>
@@ -2360,7 +2364,7 @@
           <w:numId w:val="15"/>
         </w:numPr>
         <w:tabs>
-          <w:tab w:leader="none" w:pos="1935" w:val="left"/>
+          <w:tab w:leader="none" w:pos="2340" w:val="left"/>
         </w:tabs>
         <w:ind w:hanging="405" w:left="405" w:right="0"/>
       </w:pPr>
@@ -2383,7 +2387,7 @@
           <w:numId w:val="15"/>
         </w:numPr>
         <w:tabs>
-          <w:tab w:leader="none" w:pos="1935" w:val="left"/>
+          <w:tab w:leader="none" w:pos="2340" w:val="left"/>
         </w:tabs>
         <w:ind w:hanging="405" w:left="405" w:right="0"/>
       </w:pPr>
@@ -2404,7 +2408,7 @@
           <w:numId w:val="15"/>
         </w:numPr>
         <w:tabs>
-          <w:tab w:leader="none" w:pos="1935" w:val="left"/>
+          <w:tab w:leader="none" w:pos="2340" w:val="left"/>
         </w:tabs>
         <w:ind w:hanging="405" w:left="405" w:right="0"/>
       </w:pPr>
@@ -2425,7 +2429,7 @@
           <w:numId w:val="15"/>
         </w:numPr>
         <w:tabs>
-          <w:tab w:leader="none" w:pos="1935" w:val="left"/>
+          <w:tab w:leader="none" w:pos="2340" w:val="left"/>
         </w:tabs>
         <w:ind w:hanging="405" w:left="405" w:right="0"/>
       </w:pPr>
@@ -2483,7 +2487,7 @@
           <w:numId w:val="16"/>
         </w:numPr>
         <w:tabs>
-          <w:tab w:leader="none" w:pos="1935" w:val="left"/>
+          <w:tab w:leader="none" w:pos="2340" w:val="left"/>
         </w:tabs>
         <w:ind w:hanging="405" w:left="405" w:right="0"/>
       </w:pPr>
@@ -2563,7 +2567,7 @@
           <w:numId w:val="16"/>
         </w:numPr>
         <w:tabs>
-          <w:tab w:leader="none" w:pos="1935" w:val="left"/>
+          <w:tab w:leader="none" w:pos="2340" w:val="left"/>
         </w:tabs>
         <w:ind w:hanging="405" w:left="405" w:right="0"/>
       </w:pPr>
@@ -2584,7 +2588,7 @@
           <w:numId w:val="16"/>
         </w:numPr>
         <w:tabs>
-          <w:tab w:leader="none" w:pos="1935" w:val="left"/>
+          <w:tab w:leader="none" w:pos="2340" w:val="left"/>
         </w:tabs>
         <w:ind w:hanging="405" w:left="405" w:right="0"/>
       </w:pPr>
@@ -2605,7 +2609,7 @@
           <w:numId w:val="16"/>
         </w:numPr>
         <w:tabs>
-          <w:tab w:leader="none" w:pos="1935" w:val="left"/>
+          <w:tab w:leader="none" w:pos="2340" w:val="left"/>
         </w:tabs>
         <w:ind w:hanging="405" w:left="405" w:right="0"/>
       </w:pPr>
@@ -2626,7 +2630,7 @@
           <w:numId w:val="16"/>
         </w:numPr>
         <w:tabs>
-          <w:tab w:leader="none" w:pos="1935" w:val="left"/>
+          <w:tab w:leader="none" w:pos="2340" w:val="left"/>
         </w:tabs>
         <w:ind w:hanging="405" w:left="405" w:right="0"/>
       </w:pPr>
@@ -2746,7 +2750,7 @@
           <w:numId w:val="17"/>
         </w:numPr>
         <w:tabs>
-          <w:tab w:leader="none" w:pos="1935" w:val="left"/>
+          <w:tab w:leader="none" w:pos="2340" w:val="left"/>
         </w:tabs>
         <w:ind w:hanging="405" w:left="405" w:right="0"/>
       </w:pPr>
@@ -2769,7 +2773,7 @@
           <w:numId w:val="17"/>
         </w:numPr>
         <w:tabs>
-          <w:tab w:leader="none" w:pos="1935" w:val="left"/>
+          <w:tab w:leader="none" w:pos="2340" w:val="left"/>
         </w:tabs>
         <w:ind w:hanging="405" w:left="405" w:right="0"/>
       </w:pPr>
@@ -2790,7 +2794,7 @@
           <w:numId w:val="17"/>
         </w:numPr>
         <w:tabs>
-          <w:tab w:leader="none" w:pos="1935" w:val="left"/>
+          <w:tab w:leader="none" w:pos="2340" w:val="left"/>
         </w:tabs>
         <w:ind w:hanging="405" w:left="405" w:right="0"/>
       </w:pPr>
@@ -2811,7 +2815,7 @@
           <w:numId w:val="17"/>
         </w:numPr>
         <w:tabs>
-          <w:tab w:leader="none" w:pos="1935" w:val="left"/>
+          <w:tab w:leader="none" w:pos="2340" w:val="left"/>
         </w:tabs>
         <w:ind w:hanging="405" w:left="405" w:right="0"/>
       </w:pPr>
@@ -2832,7 +2836,7 @@
           <w:numId w:val="17"/>
         </w:numPr>
         <w:tabs>
-          <w:tab w:leader="none" w:pos="1935" w:val="left"/>
+          <w:tab w:leader="none" w:pos="2340" w:val="left"/>
         </w:tabs>
         <w:ind w:hanging="405" w:left="405" w:right="0"/>
       </w:pPr>
@@ -2932,9 +2936,9 @@
         <w:pStyle w:val="style0"/>
         <w:widowControl w:val="false"/>
         <w:tabs>
-          <w:tab w:leader="none" w:pos="3153" w:val="left"/>
-          <w:tab w:leader="none" w:pos="3787" w:val="left"/>
-          <w:tab w:leader="none" w:pos="4593" w:val="left"/>
+          <w:tab w:leader="none" w:pos="3513" w:val="left"/>
+          <w:tab w:leader="none" w:pos="4147" w:val="left"/>
+          <w:tab w:leader="none" w:pos="4953" w:val="left"/>
         </w:tabs>
         <w:ind w:hanging="0" w:left="360" w:right="0"/>
         <w:jc w:val="both"/>
@@ -3016,9 +3020,9 @@
         <w:pStyle w:val="style0"/>
         <w:widowControl w:val="false"/>
         <w:tabs>
-          <w:tab w:leader="none" w:pos="3153" w:val="left"/>
-          <w:tab w:leader="none" w:pos="3787" w:val="left"/>
-          <w:tab w:leader="none" w:pos="4593" w:val="left"/>
+          <w:tab w:leader="none" w:pos="3513" w:val="left"/>
+          <w:tab w:leader="none" w:pos="4147" w:val="left"/>
+          <w:tab w:leader="none" w:pos="4953" w:val="left"/>
         </w:tabs>
         <w:ind w:hanging="0" w:left="360" w:right="0"/>
       </w:pPr>
@@ -3106,9 +3110,9 @@
         <w:pStyle w:val="style0"/>
         <w:widowControl w:val="false"/>
         <w:tabs>
-          <w:tab w:leader="none" w:pos="3153" w:val="left"/>
-          <w:tab w:leader="none" w:pos="3787" w:val="left"/>
-          <w:tab w:leader="none" w:pos="4593" w:val="left"/>
+          <w:tab w:leader="none" w:pos="3513" w:val="left"/>
+          <w:tab w:leader="none" w:pos="4147" w:val="left"/>
+          <w:tab w:leader="none" w:pos="4953" w:val="left"/>
         </w:tabs>
         <w:ind w:hanging="0" w:left="360" w:right="0"/>
       </w:pPr>
@@ -3196,9 +3200,9 @@
         <w:pStyle w:val="style0"/>
         <w:widowControl w:val="false"/>
         <w:tabs>
-          <w:tab w:leader="none" w:pos="3153" w:val="left"/>
-          <w:tab w:leader="none" w:pos="3787" w:val="left"/>
-          <w:tab w:leader="none" w:pos="4593" w:val="left"/>
+          <w:tab w:leader="none" w:pos="3513" w:val="left"/>
+          <w:tab w:leader="none" w:pos="4147" w:val="left"/>
+          <w:tab w:leader="none" w:pos="4953" w:val="left"/>
         </w:tabs>
         <w:ind w:hanging="0" w:left="360" w:right="0"/>
       </w:pPr>
@@ -3332,9 +3336,9 @@
         <w:pStyle w:val="style0"/>
         <w:widowControl w:val="false"/>
         <w:tabs>
-          <w:tab w:leader="none" w:pos="3153" w:val="left"/>
-          <w:tab w:leader="none" w:pos="3787" w:val="left"/>
-          <w:tab w:leader="none" w:pos="4593" w:val="left"/>
+          <w:tab w:leader="none" w:pos="3513" w:val="left"/>
+          <w:tab w:leader="none" w:pos="4147" w:val="left"/>
+          <w:tab w:leader="none" w:pos="4953" w:val="left"/>
         </w:tabs>
         <w:ind w:hanging="0" w:left="360" w:right="0"/>
       </w:pPr>
@@ -3456,7 +3460,7 @@
           <w:numId w:val="18"/>
         </w:numPr>
         <w:tabs>
-          <w:tab w:leader="none" w:pos="1935" w:val="left"/>
+          <w:tab w:leader="none" w:pos="2340" w:val="left"/>
         </w:tabs>
         <w:ind w:hanging="405" w:left="405" w:right="0"/>
       </w:pPr>
@@ -3477,7 +3481,7 @@
           <w:numId w:val="18"/>
         </w:numPr>
         <w:tabs>
-          <w:tab w:leader="none" w:pos="1935" w:val="left"/>
+          <w:tab w:leader="none" w:pos="2340" w:val="left"/>
         </w:tabs>
         <w:ind w:hanging="405" w:left="405" w:right="0"/>
       </w:pPr>
@@ -3498,7 +3502,7 @@
           <w:numId w:val="18"/>
         </w:numPr>
         <w:tabs>
-          <w:tab w:leader="none" w:pos="1935" w:val="left"/>
+          <w:tab w:leader="none" w:pos="2340" w:val="left"/>
         </w:tabs>
         <w:ind w:hanging="405" w:left="405" w:right="0"/>
       </w:pPr>
@@ -3521,7 +3525,7 @@
           <w:numId w:val="18"/>
         </w:numPr>
         <w:tabs>
-          <w:tab w:leader="none" w:pos="1935" w:val="left"/>
+          <w:tab w:leader="none" w:pos="2340" w:val="left"/>
         </w:tabs>
         <w:ind w:hanging="405" w:left="405" w:right="0"/>
       </w:pPr>
@@ -3542,7 +3546,7 @@
           <w:numId w:val="18"/>
         </w:numPr>
         <w:tabs>
-          <w:tab w:leader="none" w:pos="1935" w:val="left"/>
+          <w:tab w:leader="none" w:pos="2340" w:val="left"/>
         </w:tabs>
         <w:ind w:hanging="405" w:left="405" w:right="0"/>
       </w:pPr>
@@ -3585,7 +3589,7 @@
           <w:numId w:val="19"/>
         </w:numPr>
         <w:tabs>
-          <w:tab w:leader="none" w:pos="1935" w:val="left"/>
+          <w:tab w:leader="none" w:pos="2340" w:val="left"/>
         </w:tabs>
         <w:ind w:hanging="405" w:left="405" w:right="0"/>
       </w:pPr>
@@ -3606,7 +3610,7 @@
           <w:numId w:val="19"/>
         </w:numPr>
         <w:tabs>
-          <w:tab w:leader="none" w:pos="1935" w:val="left"/>
+          <w:tab w:leader="none" w:pos="2340" w:val="left"/>
         </w:tabs>
         <w:ind w:hanging="405" w:left="405" w:right="0"/>
       </w:pPr>
@@ -3627,7 +3631,7 @@
           <w:numId w:val="19"/>
         </w:numPr>
         <w:tabs>
-          <w:tab w:leader="none" w:pos="1935" w:val="left"/>
+          <w:tab w:leader="none" w:pos="2340" w:val="left"/>
         </w:tabs>
         <w:ind w:hanging="405" w:left="405" w:right="0"/>
       </w:pPr>
@@ -3650,7 +3654,7 @@
           <w:numId w:val="19"/>
         </w:numPr>
         <w:tabs>
-          <w:tab w:leader="none" w:pos="1935" w:val="left"/>
+          <w:tab w:leader="none" w:pos="2340" w:val="left"/>
         </w:tabs>
         <w:ind w:hanging="405" w:left="405" w:right="0"/>
       </w:pPr>
@@ -3671,7 +3675,7 @@
           <w:numId w:val="19"/>
         </w:numPr>
         <w:tabs>
-          <w:tab w:leader="none" w:pos="1935" w:val="left"/>
+          <w:tab w:leader="none" w:pos="2340" w:val="left"/>
         </w:tabs>
         <w:ind w:hanging="405" w:left="405" w:right="0"/>
       </w:pPr>
@@ -3693,7 +3697,7 @@
     </w:p>
     <w:p>
       <w:pPr>
-        <w:pStyle w:val="style26"/>
+        <w:pStyle w:val="style28"/>
       </w:pPr>
       <w:r>
         <w:rPr/>
@@ -3946,7 +3950,7 @@
     </w:p>
     <w:p>
       <w:pPr>
-        <w:pStyle w:val="style26"/>
+        <w:pStyle w:val="style28"/>
       </w:pPr>
       <w:r>
         <w:rPr/>
@@ -3962,7 +3966,7 @@
           <w:numId w:val="21"/>
         </w:numPr>
         <w:tabs>
-          <w:tab w:leader="none" w:pos="1935" w:val="left"/>
+          <w:tab w:leader="none" w:pos="2340" w:val="left"/>
         </w:tabs>
         <w:ind w:hanging="405" w:left="405" w:right="0"/>
       </w:pPr>
@@ -3983,7 +3987,7 @@
           <w:numId w:val="21"/>
         </w:numPr>
         <w:tabs>
-          <w:tab w:leader="none" w:pos="1935" w:val="left"/>
+          <w:tab w:leader="none" w:pos="2340" w:val="left"/>
         </w:tabs>
         <w:ind w:hanging="405" w:left="405" w:right="0"/>
       </w:pPr>
@@ -4004,7 +4008,7 @@
           <w:numId w:val="21"/>
         </w:numPr>
         <w:tabs>
-          <w:tab w:leader="none" w:pos="1935" w:val="left"/>
+          <w:tab w:leader="none" w:pos="2340" w:val="left"/>
         </w:tabs>
         <w:ind w:hanging="405" w:left="405" w:right="0"/>
       </w:pPr>
@@ -4025,7 +4029,7 @@
           <w:numId w:val="21"/>
         </w:numPr>
         <w:tabs>
-          <w:tab w:leader="none" w:pos="1935" w:val="left"/>
+          <w:tab w:leader="none" w:pos="2340" w:val="left"/>
         </w:tabs>
         <w:ind w:hanging="405" w:left="405" w:right="0"/>
       </w:pPr>
@@ -4046,7 +4050,7 @@
           <w:numId w:val="21"/>
         </w:numPr>
         <w:tabs>
-          <w:tab w:leader="none" w:pos="1935" w:val="left"/>
+          <w:tab w:leader="none" w:pos="2340" w:val="left"/>
         </w:tabs>
         <w:ind w:hanging="405" w:left="405" w:right="0"/>
       </w:pPr>
@@ -4348,7 +4352,7 @@
           <w:numId w:val="23"/>
         </w:numPr>
         <w:tabs>
-          <w:tab w:leader="none" w:pos="1935" w:val="left"/>
+          <w:tab w:leader="none" w:pos="2340" w:val="left"/>
         </w:tabs>
         <w:ind w:hanging="405" w:left="405" w:right="0"/>
       </w:pPr>
@@ -4625,7 +4629,7 @@
           <w:numId w:val="25"/>
         </w:numPr>
         <w:tabs>
-          <w:tab w:leader="none" w:pos="1935" w:val="left"/>
+          <w:tab w:leader="none" w:pos="2340" w:val="left"/>
         </w:tabs>
         <w:ind w:hanging="405" w:left="405" w:right="0"/>
       </w:pPr>
@@ -4646,7 +4650,7 @@
           <w:numId w:val="25"/>
         </w:numPr>
         <w:tabs>
-          <w:tab w:leader="none" w:pos="1935" w:val="left"/>
+          <w:tab w:leader="none" w:pos="2340" w:val="left"/>
         </w:tabs>
         <w:ind w:hanging="405" w:left="405" w:right="0"/>
       </w:pPr>
@@ -4667,7 +4671,7 @@
           <w:numId w:val="25"/>
         </w:numPr>
         <w:tabs>
-          <w:tab w:leader="none" w:pos="1935" w:val="left"/>
+          <w:tab w:leader="none" w:pos="2340" w:val="left"/>
         </w:tabs>
         <w:ind w:hanging="405" w:left="405" w:right="0"/>
       </w:pPr>
@@ -4690,7 +4694,7 @@
           <w:numId w:val="25"/>
         </w:numPr>
         <w:tabs>
-          <w:tab w:leader="none" w:pos="1935" w:val="left"/>
+          <w:tab w:leader="none" w:pos="2340" w:val="left"/>
         </w:tabs>
         <w:ind w:hanging="405" w:left="405" w:right="0"/>
       </w:pPr>
@@ -4711,7 +4715,7 @@
           <w:numId w:val="25"/>
         </w:numPr>
         <w:tabs>
-          <w:tab w:leader="none" w:pos="1935" w:val="left"/>
+          <w:tab w:leader="none" w:pos="2340" w:val="left"/>
         </w:tabs>
         <w:ind w:hanging="405" w:left="405" w:right="0"/>
       </w:pPr>
@@ -4882,7 +4886,7 @@
           <w:numId w:val="27"/>
         </w:numPr>
         <w:tabs>
-          <w:tab w:leader="none" w:pos="1800" w:val="left"/>
+          <w:tab w:leader="none" w:pos="2160" w:val="left"/>
         </w:tabs>
         <w:ind w:hanging="360" w:left="360" w:right="0"/>
       </w:pPr>
@@ -4903,7 +4907,7 @@
           <w:numId w:val="27"/>
         </w:numPr>
         <w:tabs>
-          <w:tab w:leader="none" w:pos="1800" w:val="left"/>
+          <w:tab w:leader="none" w:pos="2160" w:val="left"/>
         </w:tabs>
         <w:ind w:hanging="360" w:left="360" w:right="0"/>
       </w:pPr>
@@ -4924,7 +4928,7 @@
           <w:numId w:val="27"/>
         </w:numPr>
         <w:tabs>
-          <w:tab w:leader="none" w:pos="1800" w:val="left"/>
+          <w:tab w:leader="none" w:pos="2160" w:val="left"/>
         </w:tabs>
         <w:ind w:hanging="360" w:left="360" w:right="0"/>
       </w:pPr>
@@ -4945,7 +4949,7 @@
           <w:numId w:val="27"/>
         </w:numPr>
         <w:tabs>
-          <w:tab w:leader="none" w:pos="1800" w:val="left"/>
+          <w:tab w:leader="none" w:pos="2160" w:val="left"/>
         </w:tabs>
         <w:ind w:hanging="360" w:left="360" w:right="0"/>
       </w:pPr>
@@ -4968,7 +4972,7 @@
           <w:numId w:val="27"/>
         </w:numPr>
         <w:tabs>
-          <w:tab w:leader="none" w:pos="1800" w:val="left"/>
+          <w:tab w:leader="none" w:pos="2160" w:val="left"/>
         </w:tabs>
         <w:ind w:hanging="360" w:left="360" w:right="0"/>
       </w:pPr>
@@ -5066,7 +5070,7 @@
           <w:numId w:val="28"/>
         </w:numPr>
         <w:tabs>
-          <w:tab w:leader="none" w:pos="1978" w:val="left"/>
+          <w:tab w:leader="none" w:pos="2398" w:val="left"/>
         </w:tabs>
         <w:ind w:hanging="420" w:left="420" w:right="0"/>
       </w:pPr>
@@ -5089,7 +5093,7 @@
           <w:numId w:val="28"/>
         </w:numPr>
         <w:tabs>
-          <w:tab w:leader="none" w:pos="1978" w:val="left"/>
+          <w:tab w:leader="none" w:pos="2398" w:val="left"/>
         </w:tabs>
         <w:ind w:hanging="420" w:left="420" w:right="0"/>
       </w:pPr>
@@ -5126,7 +5130,7 @@
           <w:numId w:val="28"/>
         </w:numPr>
         <w:tabs>
-          <w:tab w:leader="none" w:pos="1978" w:val="left"/>
+          <w:tab w:leader="none" w:pos="2398" w:val="left"/>
         </w:tabs>
         <w:ind w:hanging="420" w:left="420" w:right="0"/>
       </w:pPr>
@@ -5162,7 +5166,7 @@
           <w:numId w:val="28"/>
         </w:numPr>
         <w:tabs>
-          <w:tab w:leader="none" w:pos="1978" w:val="left"/>
+          <w:tab w:leader="none" w:pos="2398" w:val="left"/>
         </w:tabs>
         <w:ind w:hanging="420" w:left="420" w:right="0"/>
       </w:pPr>
@@ -5183,7 +5187,7 @@
           <w:numId w:val="28"/>
         </w:numPr>
         <w:tabs>
-          <w:tab w:leader="none" w:pos="1978" w:val="left"/>
+          <w:tab w:leader="none" w:pos="2398" w:val="left"/>
         </w:tabs>
         <w:ind w:hanging="420" w:left="420" w:right="0"/>
       </w:pPr>
@@ -5265,7 +5269,7 @@
           <w:numId w:val="29"/>
         </w:numPr>
         <w:tabs>
-          <w:tab w:leader="none" w:pos="1980" w:val="left"/>
+          <w:tab w:leader="none" w:pos="2400" w:val="left"/>
         </w:tabs>
         <w:ind w:hanging="420" w:left="420" w:right="0"/>
       </w:pPr>
@@ -5350,7 +5354,7 @@
           <w:numId w:val="29"/>
         </w:numPr>
         <w:tabs>
-          <w:tab w:leader="none" w:pos="1980" w:val="left"/>
+          <w:tab w:leader="none" w:pos="2400" w:val="left"/>
         </w:tabs>
         <w:ind w:hanging="420" w:left="420" w:right="0"/>
       </w:pPr>
@@ -5389,7 +5393,7 @@
       <w:r>
         <w:rPr>
           <w:color w:val="000000"/>
-          <w:position w:val="-3"/>
+          <w:position w:val="-2"/>
           <w:sz w:val="22"/>
         </w:rPr>
         <w:t xml:space="preserve"> </w:t>
@@ -5404,7 +5408,7 @@
           <w:numId w:val="29"/>
         </w:numPr>
         <w:tabs>
-          <w:tab w:leader="none" w:pos="1980" w:val="left"/>
+          <w:tab w:leader="none" w:pos="2400" w:val="left"/>
         </w:tabs>
         <w:ind w:hanging="420" w:left="420" w:right="0"/>
       </w:pPr>
@@ -5457,7 +5461,7 @@
           <w:numId w:val="29"/>
         </w:numPr>
         <w:tabs>
-          <w:tab w:leader="none" w:pos="1980" w:val="left"/>
+          <w:tab w:leader="none" w:pos="2400" w:val="left"/>
         </w:tabs>
         <w:ind w:hanging="420" w:left="420" w:right="0"/>
       </w:pPr>
@@ -5520,7 +5524,7 @@
           <w:numId w:val="29"/>
         </w:numPr>
         <w:tabs>
-          <w:tab w:leader="none" w:pos="1980" w:val="left"/>
+          <w:tab w:leader="none" w:pos="2400" w:val="left"/>
         </w:tabs>
         <w:ind w:hanging="420" w:left="420" w:right="0"/>
       </w:pPr>
@@ -5627,7 +5631,7 @@
           <w:numId w:val="30"/>
         </w:numPr>
         <w:tabs>
-          <w:tab w:leader="none" w:pos="1980" w:val="left"/>
+          <w:tab w:leader="none" w:pos="2400" w:val="left"/>
         </w:tabs>
         <w:ind w:hanging="420" w:left="420" w:right="0"/>
       </w:pPr>
@@ -5690,7 +5694,7 @@
           <w:numId w:val="30"/>
         </w:numPr>
         <w:tabs>
-          <w:tab w:leader="none" w:pos="1980" w:val="left"/>
+          <w:tab w:leader="none" w:pos="2400" w:val="left"/>
         </w:tabs>
         <w:ind w:hanging="420" w:left="420" w:right="0"/>
       </w:pPr>
@@ -5726,7 +5730,7 @@
           <w:numId w:val="30"/>
         </w:numPr>
         <w:tabs>
-          <w:tab w:leader="none" w:pos="1980" w:val="left"/>
+          <w:tab w:leader="none" w:pos="2400" w:val="left"/>
         </w:tabs>
         <w:ind w:hanging="420" w:left="420" w:right="0"/>
       </w:pPr>
@@ -5778,7 +5782,7 @@
           <w:numId w:val="30"/>
         </w:numPr>
         <w:tabs>
-          <w:tab w:leader="none" w:pos="1980" w:val="left"/>
+          <w:tab w:leader="none" w:pos="2400" w:val="left"/>
         </w:tabs>
         <w:ind w:hanging="420" w:left="420" w:right="0"/>
       </w:pPr>
@@ -5815,7 +5819,7 @@
           <w:numId w:val="30"/>
         </w:numPr>
         <w:tabs>
-          <w:tab w:leader="none" w:pos="1980" w:val="left"/>
+          <w:tab w:leader="none" w:pos="2400" w:val="left"/>
         </w:tabs>
         <w:ind w:hanging="420" w:left="420" w:right="0"/>
       </w:pPr>
@@ -5889,7 +5893,7 @@
           <w:numId w:val="31"/>
         </w:numPr>
         <w:tabs>
-          <w:tab w:leader="none" w:pos="1980" w:val="left"/>
+          <w:tab w:leader="none" w:pos="2400" w:val="left"/>
         </w:tabs>
         <w:ind w:hanging="420" w:left="420" w:right="0"/>
       </w:pPr>
@@ -5910,7 +5914,7 @@
           <w:numId w:val="31"/>
         </w:numPr>
         <w:tabs>
-          <w:tab w:leader="none" w:pos="1980" w:val="left"/>
+          <w:tab w:leader="none" w:pos="2400" w:val="left"/>
         </w:tabs>
         <w:ind w:hanging="420" w:left="420" w:right="0"/>
       </w:pPr>
@@ -5933,7 +5937,7 @@
           <w:numId w:val="31"/>
         </w:numPr>
         <w:tabs>
-          <w:tab w:leader="none" w:pos="1980" w:val="left"/>
+          <w:tab w:leader="none" w:pos="2400" w:val="left"/>
         </w:tabs>
         <w:ind w:hanging="420" w:left="420" w:right="0"/>
       </w:pPr>
@@ -5954,7 +5958,7 @@
           <w:numId w:val="31"/>
         </w:numPr>
         <w:tabs>
-          <w:tab w:leader="none" w:pos="1980" w:val="left"/>
+          <w:tab w:leader="none" w:pos="2400" w:val="left"/>
         </w:tabs>
         <w:ind w:hanging="420" w:left="420" w:right="0"/>
       </w:pPr>
@@ -5975,7 +5979,7 @@
           <w:numId w:val="31"/>
         </w:numPr>
         <w:tabs>
-          <w:tab w:leader="none" w:pos="1980" w:val="left"/>
+          <w:tab w:leader="none" w:pos="2400" w:val="left"/>
         </w:tabs>
         <w:ind w:hanging="420" w:left="420" w:right="0"/>
       </w:pPr>
@@ -6049,7 +6053,7 @@
           <w:numId w:val="32"/>
         </w:numPr>
         <w:tabs>
-          <w:tab w:leader="none" w:pos="1980" w:val="left"/>
+          <w:tab w:leader="none" w:pos="2400" w:val="left"/>
         </w:tabs>
         <w:ind w:hanging="420" w:left="420" w:right="0"/>
       </w:pPr>
@@ -6070,7 +6074,7 @@
           <w:numId w:val="32"/>
         </w:numPr>
         <w:tabs>
-          <w:tab w:leader="none" w:pos="1980" w:val="left"/>
+          <w:tab w:leader="none" w:pos="2400" w:val="left"/>
         </w:tabs>
         <w:ind w:hanging="420" w:left="420" w:right="0"/>
       </w:pPr>
@@ -6091,7 +6095,7 @@
           <w:numId w:val="32"/>
         </w:numPr>
         <w:tabs>
-          <w:tab w:leader="none" w:pos="1980" w:val="left"/>
+          <w:tab w:leader="none" w:pos="2400" w:val="left"/>
         </w:tabs>
         <w:ind w:hanging="420" w:left="420" w:right="0"/>
       </w:pPr>
@@ -6114,7 +6118,7 @@
           <w:numId w:val="32"/>
         </w:numPr>
         <w:tabs>
-          <w:tab w:leader="none" w:pos="1980" w:val="left"/>
+          <w:tab w:leader="none" w:pos="2400" w:val="left"/>
         </w:tabs>
         <w:ind w:hanging="420" w:left="420" w:right="0"/>
       </w:pPr>
@@ -6135,7 +6139,7 @@
           <w:numId w:val="32"/>
         </w:numPr>
         <w:tabs>
-          <w:tab w:leader="none" w:pos="1980" w:val="left"/>
+          <w:tab w:leader="none" w:pos="2400" w:val="left"/>
         </w:tabs>
         <w:ind w:hanging="420" w:left="420" w:right="0"/>
       </w:pPr>
@@ -6180,7 +6184,7 @@
           <w:numId w:val="33"/>
         </w:numPr>
         <w:tabs>
-          <w:tab w:leader="none" w:pos="1980" w:val="left"/>
+          <w:tab w:leader="none" w:pos="2400" w:val="left"/>
         </w:tabs>
         <w:ind w:hanging="420" w:left="420" w:right="0"/>
       </w:pPr>
@@ -6203,7 +6207,7 @@
           <w:numId w:val="33"/>
         </w:numPr>
         <w:tabs>
-          <w:tab w:leader="none" w:pos="1980" w:val="left"/>
+          <w:tab w:leader="none" w:pos="2400" w:val="left"/>
         </w:tabs>
         <w:ind w:hanging="420" w:left="420" w:right="0"/>
       </w:pPr>
@@ -6224,7 +6228,7 @@
           <w:numId w:val="33"/>
         </w:numPr>
         <w:tabs>
-          <w:tab w:leader="none" w:pos="1980" w:val="left"/>
+          <w:tab w:leader="none" w:pos="2400" w:val="left"/>
         </w:tabs>
         <w:ind w:hanging="420" w:left="420" w:right="0"/>
       </w:pPr>
@@ -6245,7 +6249,7 @@
           <w:numId w:val="33"/>
         </w:numPr>
         <w:tabs>
-          <w:tab w:leader="none" w:pos="1980" w:val="left"/>
+          <w:tab w:leader="none" w:pos="2400" w:val="left"/>
         </w:tabs>
         <w:ind w:hanging="420" w:left="420" w:right="0"/>
       </w:pPr>
@@ -6266,7 +6270,7 @@
           <w:numId w:val="33"/>
         </w:numPr>
         <w:tabs>
-          <w:tab w:leader="none" w:pos="1980" w:val="left"/>
+          <w:tab w:leader="none" w:pos="2400" w:val="left"/>
         </w:tabs>
         <w:ind w:hanging="420" w:left="420" w:right="0"/>
       </w:pPr>
@@ -6339,7 +6343,7 @@
           <w:numId w:val="34"/>
         </w:numPr>
         <w:tabs>
-          <w:tab w:leader="none" w:pos="2025" w:val="left"/>
+          <w:tab w:leader="none" w:pos="2460" w:val="left"/>
         </w:tabs>
         <w:ind w:hanging="435" w:left="435" w:right="0"/>
       </w:pPr>
@@ -6360,7 +6364,7 @@
           <w:numId w:val="34"/>
         </w:numPr>
         <w:tabs>
-          <w:tab w:leader="none" w:pos="2025" w:val="left"/>
+          <w:tab w:leader="none" w:pos="2460" w:val="left"/>
         </w:tabs>
         <w:ind w:hanging="435" w:left="435" w:right="0"/>
       </w:pPr>
@@ -6381,7 +6385,7 @@
           <w:numId w:val="34"/>
         </w:numPr>
         <w:tabs>
-          <w:tab w:leader="none" w:pos="2025" w:val="left"/>
+          <w:tab w:leader="none" w:pos="2460" w:val="left"/>
         </w:tabs>
         <w:ind w:hanging="435" w:left="435" w:right="0"/>
       </w:pPr>
@@ -6402,7 +6406,7 @@
           <w:numId w:val="34"/>
         </w:numPr>
         <w:tabs>
-          <w:tab w:leader="none" w:pos="2025" w:val="left"/>
+          <w:tab w:leader="none" w:pos="2460" w:val="left"/>
         </w:tabs>
         <w:ind w:hanging="435" w:left="435" w:right="0"/>
       </w:pPr>
@@ -6425,7 +6429,7 @@
           <w:numId w:val="34"/>
         </w:numPr>
         <w:tabs>
-          <w:tab w:leader="none" w:pos="2025" w:val="left"/>
+          <w:tab w:leader="none" w:pos="2460" w:val="left"/>
         </w:tabs>
         <w:ind w:hanging="435" w:left="435" w:right="0"/>
       </w:pPr>
@@ -6468,7 +6472,7 @@
           <w:numId w:val="35"/>
         </w:numPr>
         <w:tabs>
-          <w:tab w:leader="none" w:pos="1980" w:val="left"/>
+          <w:tab w:leader="none" w:pos="2400" w:val="left"/>
         </w:tabs>
         <w:ind w:hanging="420" w:left="420" w:right="0"/>
       </w:pPr>
@@ -6489,7 +6493,7 @@
           <w:numId w:val="35"/>
         </w:numPr>
         <w:tabs>
-          <w:tab w:leader="none" w:pos="1980" w:val="left"/>
+          <w:tab w:leader="none" w:pos="2400" w:val="left"/>
         </w:tabs>
         <w:ind w:hanging="420" w:left="420" w:right="0"/>
       </w:pPr>
@@ -6510,7 +6514,7 @@
           <w:numId w:val="35"/>
         </w:numPr>
         <w:tabs>
-          <w:tab w:leader="none" w:pos="1980" w:val="left"/>
+          <w:tab w:leader="none" w:pos="2400" w:val="left"/>
         </w:tabs>
         <w:ind w:hanging="420" w:left="420" w:right="0"/>
       </w:pPr>
@@ -6531,7 +6535,7 @@
           <w:numId w:val="35"/>
         </w:numPr>
         <w:tabs>
-          <w:tab w:leader="none" w:pos="1980" w:val="left"/>
+          <w:tab w:leader="none" w:pos="2400" w:val="left"/>
         </w:tabs>
         <w:ind w:hanging="420" w:left="420" w:right="0"/>
       </w:pPr>
@@ -6554,7 +6558,7 @@
           <w:numId w:val="35"/>
         </w:numPr>
         <w:tabs>
-          <w:tab w:leader="none" w:pos="1980" w:val="left"/>
+          <w:tab w:leader="none" w:pos="2400" w:val="left"/>
         </w:tabs>
         <w:ind w:hanging="420" w:left="420" w:right="0"/>
       </w:pPr>
@@ -6612,7 +6616,7 @@
           <w:numId w:val="36"/>
         </w:numPr>
         <w:tabs>
-          <w:tab w:leader="none" w:pos="1980" w:val="left"/>
+          <w:tab w:leader="none" w:pos="2400" w:val="left"/>
         </w:tabs>
         <w:ind w:hanging="420" w:left="420" w:right="0"/>
       </w:pPr>
@@ -6633,7 +6637,7 @@
           <w:numId w:val="36"/>
         </w:numPr>
         <w:tabs>
-          <w:tab w:leader="none" w:pos="1980" w:val="left"/>
+          <w:tab w:leader="none" w:pos="2400" w:val="left"/>
         </w:tabs>
         <w:ind w:hanging="420" w:left="420" w:right="0"/>
       </w:pPr>
@@ -6675,7 +6679,7 @@
           <w:numId w:val="36"/>
         </w:numPr>
         <w:tabs>
-          <w:tab w:leader="none" w:pos="1980" w:val="left"/>
+          <w:tab w:leader="none" w:pos="2400" w:val="left"/>
         </w:tabs>
         <w:ind w:hanging="420" w:left="420" w:right="0"/>
       </w:pPr>
@@ -6711,7 +6715,7 @@
           <w:numId w:val="36"/>
         </w:numPr>
         <w:tabs>
-          <w:tab w:leader="none" w:pos="1980" w:val="left"/>
+          <w:tab w:leader="none" w:pos="2400" w:val="left"/>
         </w:tabs>
         <w:ind w:hanging="420" w:left="420" w:right="0"/>
       </w:pPr>
@@ -6732,7 +6736,7 @@
           <w:numId w:val="36"/>
         </w:numPr>
         <w:tabs>
-          <w:tab w:leader="none" w:pos="1980" w:val="left"/>
+          <w:tab w:leader="none" w:pos="2400" w:val="left"/>
         </w:tabs>
         <w:ind w:hanging="420" w:left="420" w:right="0"/>
       </w:pPr>
@@ -6806,7 +6810,7 @@
           <w:numId w:val="37"/>
         </w:numPr>
         <w:tabs>
-          <w:tab w:leader="none" w:pos="2025" w:val="left"/>
+          <w:tab w:leader="none" w:pos="2460" w:val="left"/>
         </w:tabs>
         <w:ind w:hanging="435" w:left="435" w:right="0"/>
       </w:pPr>
@@ -6829,7 +6833,7 @@
           <w:numId w:val="37"/>
         </w:numPr>
         <w:tabs>
-          <w:tab w:leader="none" w:pos="2025" w:val="left"/>
+          <w:tab w:leader="none" w:pos="2460" w:val="left"/>
         </w:tabs>
         <w:ind w:hanging="435" w:left="435" w:right="0"/>
       </w:pPr>
@@ -6850,7 +6854,7 @@
           <w:numId w:val="37"/>
         </w:numPr>
         <w:tabs>
-          <w:tab w:leader="none" w:pos="2025" w:val="left"/>
+          <w:tab w:leader="none" w:pos="2460" w:val="left"/>
         </w:tabs>
         <w:ind w:hanging="435" w:left="435" w:right="0"/>
       </w:pPr>
@@ -6871,7 +6875,7 @@
           <w:numId w:val="37"/>
         </w:numPr>
         <w:tabs>
-          <w:tab w:leader="none" w:pos="2025" w:val="left"/>
+          <w:tab w:leader="none" w:pos="2460" w:val="left"/>
         </w:tabs>
         <w:ind w:hanging="435" w:left="435" w:right="0"/>
       </w:pPr>
@@ -6892,7 +6896,7 @@
           <w:numId w:val="37"/>
         </w:numPr>
         <w:tabs>
-          <w:tab w:leader="none" w:pos="2025" w:val="left"/>
+          <w:tab w:leader="none" w:pos="2460" w:val="left"/>
         </w:tabs>
         <w:ind w:hanging="435" w:left="435" w:right="0"/>
       </w:pPr>
@@ -7005,7 +7009,7 @@
           <w:numId w:val="38"/>
         </w:numPr>
         <w:tabs>
-          <w:tab w:leader="none" w:pos="1980" w:val="left"/>
+          <w:tab w:leader="none" w:pos="2400" w:val="left"/>
         </w:tabs>
         <w:ind w:hanging="420" w:left="420" w:right="0"/>
       </w:pPr>
@@ -7026,7 +7030,7 @@
           <w:numId w:val="38"/>
         </w:numPr>
         <w:tabs>
-          <w:tab w:leader="none" w:pos="1980" w:val="left"/>
+          <w:tab w:leader="none" w:pos="2400" w:val="left"/>
         </w:tabs>
         <w:ind w:hanging="420" w:left="420" w:right="0"/>
       </w:pPr>
@@ -7049,7 +7053,7 @@
           <w:numId w:val="38"/>
         </w:numPr>
         <w:tabs>
-          <w:tab w:leader="none" w:pos="1980" w:val="left"/>
+          <w:tab w:leader="none" w:pos="2400" w:val="left"/>
         </w:tabs>
         <w:ind w:hanging="420" w:left="420" w:right="0"/>
       </w:pPr>
@@ -7070,7 +7074,7 @@
           <w:numId w:val="38"/>
         </w:numPr>
         <w:tabs>
-          <w:tab w:leader="none" w:pos="1980" w:val="left"/>
+          <w:tab w:leader="none" w:pos="2400" w:val="left"/>
         </w:tabs>
         <w:ind w:hanging="420" w:left="420" w:right="0"/>
       </w:pPr>
@@ -7091,7 +7095,7 @@
           <w:numId w:val="38"/>
         </w:numPr>
         <w:tabs>
-          <w:tab w:leader="none" w:pos="1980" w:val="left"/>
+          <w:tab w:leader="none" w:pos="2400" w:val="left"/>
         </w:tabs>
         <w:ind w:hanging="420" w:left="420" w:right="0"/>
       </w:pPr>
@@ -7134,7 +7138,7 @@
           <w:numId w:val="39"/>
         </w:numPr>
         <w:tabs>
-          <w:tab w:leader="none" w:pos="1980" w:val="left"/>
+          <w:tab w:leader="none" w:pos="2400" w:val="left"/>
         </w:tabs>
         <w:ind w:hanging="420" w:left="420" w:right="0"/>
       </w:pPr>
@@ -7170,7 +7174,7 @@
           <w:numId w:val="39"/>
         </w:numPr>
         <w:tabs>
-          <w:tab w:leader="none" w:pos="1980" w:val="left"/>
+          <w:tab w:leader="none" w:pos="2400" w:val="left"/>
         </w:tabs>
         <w:ind w:hanging="420" w:left="420" w:right="0"/>
       </w:pPr>
@@ -7191,7 +7195,7 @@
           <w:numId w:val="39"/>
         </w:numPr>
         <w:tabs>
-          <w:tab w:leader="none" w:pos="1980" w:val="left"/>
+          <w:tab w:leader="none" w:pos="2400" w:val="left"/>
         </w:tabs>
         <w:ind w:hanging="420" w:left="420" w:right="0"/>
       </w:pPr>
@@ -7214,7 +7218,7 @@
           <w:numId w:val="39"/>
         </w:numPr>
         <w:tabs>
-          <w:tab w:leader="none" w:pos="1980" w:val="left"/>
+          <w:tab w:leader="none" w:pos="2400" w:val="left"/>
         </w:tabs>
         <w:ind w:hanging="420" w:left="420" w:right="0"/>
       </w:pPr>
@@ -7235,7 +7239,7 @@
           <w:numId w:val="39"/>
         </w:numPr>
         <w:tabs>
-          <w:tab w:leader="none" w:pos="1980" w:val="left"/>
+          <w:tab w:leader="none" w:pos="2400" w:val="left"/>
         </w:tabs>
         <w:ind w:hanging="420" w:left="420" w:right="0"/>
       </w:pPr>
@@ -7312,7 +7316,7 @@
           <w:numId w:val="40"/>
         </w:numPr>
         <w:tabs>
-          <w:tab w:leader="none" w:pos="1980" w:val="left"/>
+          <w:tab w:leader="none" w:pos="2400" w:val="left"/>
         </w:tabs>
         <w:ind w:hanging="420" w:left="420" w:right="0"/>
       </w:pPr>
@@ -7333,7 +7337,7 @@
           <w:numId w:val="40"/>
         </w:numPr>
         <w:tabs>
-          <w:tab w:leader="none" w:pos="1980" w:val="left"/>
+          <w:tab w:leader="none" w:pos="2400" w:val="left"/>
         </w:tabs>
         <w:ind w:hanging="420" w:left="420" w:right="0"/>
       </w:pPr>
@@ -7354,7 +7358,7 @@
           <w:numId w:val="40"/>
         </w:numPr>
         <w:tabs>
-          <w:tab w:leader="none" w:pos="1980" w:val="left"/>
+          <w:tab w:leader="none" w:pos="2400" w:val="left"/>
         </w:tabs>
         <w:ind w:hanging="420" w:left="420" w:right="0"/>
       </w:pPr>
@@ -7384,7 +7388,7 @@
           <w:numId w:val="40"/>
         </w:numPr>
         <w:tabs>
-          <w:tab w:leader="none" w:pos="1980" w:val="left"/>
+          <w:tab w:leader="none" w:pos="2400" w:val="left"/>
         </w:tabs>
         <w:ind w:hanging="420" w:left="420" w:right="0"/>
       </w:pPr>
@@ -7405,7 +7409,7 @@
           <w:numId w:val="40"/>
         </w:numPr>
         <w:tabs>
-          <w:tab w:leader="none" w:pos="1980" w:val="left"/>
+          <w:tab w:leader="none" w:pos="2400" w:val="left"/>
         </w:tabs>
         <w:ind w:hanging="420" w:left="420" w:right="0"/>
       </w:pPr>
@@ -7448,7 +7452,7 @@
           <w:numId w:val="41"/>
         </w:numPr>
         <w:tabs>
-          <w:tab w:leader="none" w:pos="1980" w:val="left"/>
+          <w:tab w:leader="none" w:pos="2400" w:val="left"/>
         </w:tabs>
         <w:ind w:hanging="420" w:left="420" w:right="0"/>
       </w:pPr>
@@ -7469,7 +7473,7 @@
           <w:numId w:val="41"/>
         </w:numPr>
         <w:tabs>
-          <w:tab w:leader="none" w:pos="1980" w:val="left"/>
+          <w:tab w:leader="none" w:pos="2400" w:val="left"/>
         </w:tabs>
         <w:ind w:hanging="420" w:left="420" w:right="0"/>
       </w:pPr>
@@ -7490,7 +7494,7 @@
           <w:numId w:val="41"/>
         </w:numPr>
         <w:tabs>
-          <w:tab w:leader="none" w:pos="1980" w:val="left"/>
+          <w:tab w:leader="none" w:pos="2400" w:val="left"/>
         </w:tabs>
         <w:ind w:hanging="420" w:left="420" w:right="0"/>
       </w:pPr>
@@ -7513,7 +7517,7 @@
           <w:numId w:val="41"/>
         </w:numPr>
         <w:tabs>
-          <w:tab w:leader="none" w:pos="1980" w:val="left"/>
+          <w:tab w:leader="none" w:pos="2400" w:val="left"/>
         </w:tabs>
         <w:ind w:hanging="420" w:left="420" w:right="0"/>
       </w:pPr>
@@ -7534,7 +7538,7 @@
           <w:numId w:val="41"/>
         </w:numPr>
         <w:tabs>
-          <w:tab w:leader="none" w:pos="1980" w:val="left"/>
+          <w:tab w:leader="none" w:pos="2400" w:val="left"/>
         </w:tabs>
         <w:ind w:hanging="420" w:left="420" w:right="0"/>
       </w:pPr>
@@ -7594,7 +7598,7 @@
           <w:numId w:val="42"/>
         </w:numPr>
         <w:tabs>
-          <w:tab w:leader="none" w:pos="1935" w:val="left"/>
+          <w:tab w:leader="none" w:pos="2340" w:val="left"/>
         </w:tabs>
         <w:ind w:hanging="405" w:left="405" w:right="0"/>
       </w:pPr>
@@ -7617,7 +7621,7 @@
           <w:numId w:val="42"/>
         </w:numPr>
         <w:tabs>
-          <w:tab w:leader="none" w:pos="1935" w:val="left"/>
+          <w:tab w:leader="none" w:pos="2340" w:val="left"/>
         </w:tabs>
         <w:ind w:hanging="405" w:left="405" w:right="0"/>
       </w:pPr>
@@ -7638,7 +7642,7 @@
           <w:numId w:val="42"/>
         </w:numPr>
         <w:tabs>
-          <w:tab w:leader="none" w:pos="1935" w:val="left"/>
+          <w:tab w:leader="none" w:pos="2340" w:val="left"/>
         </w:tabs>
         <w:ind w:hanging="405" w:left="405" w:right="0"/>
       </w:pPr>
@@ -7659,7 +7663,7 @@
           <w:numId w:val="42"/>
         </w:numPr>
         <w:tabs>
-          <w:tab w:leader="none" w:pos="1935" w:val="left"/>
+          <w:tab w:leader="none" w:pos="2340" w:val="left"/>
         </w:tabs>
         <w:ind w:hanging="405" w:left="405" w:right="0"/>
       </w:pPr>
@@ -7680,7 +7684,7 @@
           <w:numId w:val="42"/>
         </w:numPr>
         <w:tabs>
-          <w:tab w:leader="none" w:pos="1935" w:val="left"/>
+          <w:tab w:leader="none" w:pos="2340" w:val="left"/>
         </w:tabs>
         <w:ind w:hanging="405" w:left="405" w:right="0"/>
       </w:pPr>
@@ -7702,7 +7706,7 @@
     </w:p>
     <w:p>
       <w:pPr>
-        <w:pStyle w:val="style26"/>
+        <w:pStyle w:val="style28"/>
       </w:pPr>
       <w:r>
         <w:rPr/>
@@ -7718,7 +7722,7 @@
           <w:numId w:val="43"/>
         </w:numPr>
         <w:tabs>
-          <w:tab w:leader="none" w:pos="1935" w:val="left"/>
+          <w:tab w:leader="none" w:pos="2340" w:val="left"/>
         </w:tabs>
         <w:ind w:hanging="405" w:left="405" w:right="0"/>
       </w:pPr>
@@ -7739,7 +7743,7 @@
           <w:numId w:val="43"/>
         </w:numPr>
         <w:tabs>
-          <w:tab w:leader="none" w:pos="1935" w:val="left"/>
+          <w:tab w:leader="none" w:pos="2340" w:val="left"/>
         </w:tabs>
         <w:ind w:hanging="405" w:left="405" w:right="0"/>
       </w:pPr>
@@ -7760,7 +7764,7 @@
           <w:numId w:val="43"/>
         </w:numPr>
         <w:tabs>
-          <w:tab w:leader="none" w:pos="1935" w:val="left"/>
+          <w:tab w:leader="none" w:pos="2340" w:val="left"/>
         </w:tabs>
         <w:ind w:hanging="405" w:left="405" w:right="0"/>
       </w:pPr>
@@ -7781,7 +7785,7 @@
           <w:numId w:val="43"/>
         </w:numPr>
         <w:tabs>
-          <w:tab w:leader="none" w:pos="1935" w:val="left"/>
+          <w:tab w:leader="none" w:pos="2340" w:val="left"/>
         </w:tabs>
         <w:ind w:hanging="405" w:left="405" w:right="0"/>
       </w:pPr>
@@ -7802,7 +7806,7 @@
           <w:numId w:val="43"/>
         </w:numPr>
         <w:tabs>
-          <w:tab w:leader="none" w:pos="1935" w:val="left"/>
+          <w:tab w:leader="none" w:pos="2340" w:val="left"/>
         </w:tabs>
         <w:ind w:hanging="405" w:left="405" w:right="0"/>
       </w:pPr>
@@ -7813,8 +7817,139 @@
           <w:color w:val="000000"/>
           <w:sz w:val="22"/>
         </w:rPr>
-        <w:t>lower the activation energy for the reactions they catalyze.</w:t>
-      </w:r>
+        <w:t xml:space="preserve">lower the activation energy for the reactions they catalyze. </w:t>
+      </w:r>
+    </w:p>
+    <w:p>
+      <w:pPr>
+        <w:pStyle w:val="style0"/>
+        <w:widowControl w:val="false"/>
+        <w:ind w:hanging="0" w:left="360" w:right="0"/>
+      </w:pPr>
+      <w:r>
+        <w:rPr/>
+      </w:r>
+    </w:p>
+    <w:p>
+      <w:pPr>
+        <w:pStyle w:val="style0"/>
+        <w:widowControl w:val="false"/>
+        <w:ind w:hanging="0" w:left="360" w:right="0"/>
+      </w:pPr>
+      <w:r>
+        <w:rPr/>
+      </w:r>
+    </w:p>
+    <w:p>
+      <w:pPr>
+        <w:pStyle w:val="style0"/>
+        <w:widowControl w:val="false"/>
+        <w:ind w:hanging="0" w:left="360" w:right="0"/>
+      </w:pPr>
+      <w:r>
+        <w:rPr/>
+      </w:r>
+    </w:p>
+    <w:p>
+      <w:pPr>
+        <w:pStyle w:val="style0"/>
+        <w:widowControl w:val="false"/>
+        <w:ind w:hanging="0" w:left="360" w:right="0"/>
+      </w:pPr>
+      <w:r>
+        <w:rPr/>
+      </w:r>
+    </w:p>
+    <w:p>
+      <w:pPr>
+        <w:pStyle w:val="style0"/>
+        <w:widowControl w:val="false"/>
+        <w:ind w:hanging="0" w:left="360" w:right="0"/>
+      </w:pPr>
+      <w:r>
+        <w:rPr>
+          <w:color w:val="000000"/>
+          <w:sz w:val="22"/>
+        </w:rPr>
+        <w:t xml:space="preserve">45. The role of an enzyme in an enzyme-catalyzed reaction is to: </w:t>
+      </w:r>
+    </w:p>
+    <w:p>
+      <w:pPr>
+        <w:pStyle w:val="style0"/>
+        <w:widowControl w:val="false"/>
+        <w:numPr>
+          <w:ilvl w:val="0"/>
+          <w:numId w:val="44"/>
+        </w:numPr>
+        <w:tabs>
+          <w:tab w:leader="none" w:pos="2340" w:val="left"/>
+        </w:tabs>
+        <w:ind w:hanging="405" w:left="405" w:right="0"/>
+      </w:pPr>
+      <w:r>
+        <w:rPr>
+          <w:color w:val="000000"/>
+          <w:sz w:val="22"/>
+        </w:rPr>
+        <w:t xml:space="preserve">bind a transition state intermediate, such that it cannot be converted back to substrate. </w:t>
+      </w:r>
+    </w:p>
+    <w:p>
+      <w:pPr>
+        <w:pStyle w:val="style0"/>
+        <w:widowControl w:val="false"/>
+        <w:numPr>
+          <w:ilvl w:val="0"/>
+          <w:numId w:val="44"/>
+        </w:numPr>
+        <w:tabs>
+          <w:tab w:leader="none" w:pos="2340" w:val="left"/>
+        </w:tabs>
+        <w:ind w:hanging="405" w:left="405" w:right="0"/>
+      </w:pPr>
+      <w:r>
+        <w:rPr>
+          <w:color w:val="000000"/>
+          <w:sz w:val="22"/>
+        </w:rPr>
+        <w:t xml:space="preserve">ensure that all of the substrate is converted to product. </w:t>
+      </w:r>
+    </w:p>
+    <w:p>
+      <w:pPr>
+        <w:pStyle w:val="style0"/>
+        <w:widowControl w:val="false"/>
+        <w:numPr>
+          <w:ilvl w:val="0"/>
+          <w:numId w:val="44"/>
+        </w:numPr>
+        <w:tabs>
+          <w:tab w:leader="none" w:pos="2340" w:val="left"/>
+        </w:tabs>
+        <w:ind w:hanging="405" w:left="405" w:right="0"/>
+      </w:pPr>
+      <w:r>
+        <w:rPr>
+          <w:color w:val="000000"/>
+          <w:sz w:val="22"/>
+        </w:rPr>
+        <w:t xml:space="preserve">ensure that the product is more stable than the substrate. </w:t>
+      </w:r>
+    </w:p>
+    <w:p>
+      <w:pPr>
+        <w:pStyle w:val="style0"/>
+        <w:widowControl w:val="false"/>
+        <w:numPr>
+          <w:ilvl w:val="0"/>
+          <w:numId w:val="44"/>
+        </w:numPr>
+        <w:tabs>
+          <w:tab w:leader="none" w:pos="2340" w:val="left"/>
+        </w:tabs>
+        <w:ind w:hanging="405" w:left="405" w:right="0"/>
+      </w:pPr>
       <w:r>
         <w:rPr>
           <w:b/>
@@ -7822,61 +7957,7 @@
           <w:color w:val="000000"/>
           <w:sz w:val="22"/>
         </w:rPr>
-        <w:t xml:space="preserve"> </w:t>
-      </w:r>
-    </w:p>
-    <w:p>
-      <w:pPr>
-        <w:pStyle w:val="style0"/>
-        <w:widowControl w:val="false"/>
-        <w:ind w:hanging="0" w:left="360" w:right="0"/>
-      </w:pPr>
-      <w:r>
-        <w:rPr/>
-      </w:r>
-    </w:p>
-    <w:p>
-      <w:pPr>
-        <w:pStyle w:val="style0"/>
-        <w:widowControl w:val="false"/>
-        <w:ind w:hanging="0" w:left="360" w:right="0"/>
-      </w:pPr>
-      <w:r>
-        <w:rPr/>
-      </w:r>
-    </w:p>
-    <w:p>
-      <w:pPr>
-        <w:pStyle w:val="style0"/>
-        <w:widowControl w:val="false"/>
-        <w:ind w:hanging="0" w:left="360" w:right="0"/>
-      </w:pPr>
-      <w:r>
-        <w:rPr/>
-      </w:r>
-    </w:p>
-    <w:p>
-      <w:pPr>
-        <w:pStyle w:val="style0"/>
-        <w:widowControl w:val="false"/>
-        <w:ind w:hanging="0" w:left="360" w:right="0"/>
-      </w:pPr>
-      <w:r>
-        <w:rPr/>
-      </w:r>
-    </w:p>
-    <w:p>
-      <w:pPr>
-        <w:pStyle w:val="style0"/>
-        <w:widowControl w:val="false"/>
-        <w:ind w:hanging="0" w:left="360" w:right="0"/>
-      </w:pPr>
-      <w:r>
-        <w:rPr>
-          <w:color w:val="000000"/>
-          <w:sz w:val="22"/>
-        </w:rPr>
-        <w:t xml:space="preserve">45. The role of an enzyme in an enzyme-catalyzed reaction is to: </w:t>
+        <w:t xml:space="preserve">increase the rate at which substrate is converted into product. </w:t>
       </w:r>
     </w:p>
     <w:p>
@@ -7888,93 +7969,7 @@
           <w:numId w:val="44"/>
         </w:numPr>
         <w:tabs>
-          <w:tab w:leader="none" w:pos="1935" w:val="left"/>
-        </w:tabs>
-        <w:ind w:hanging="405" w:left="405" w:right="0"/>
-      </w:pPr>
-      <w:r>
-        <w:rPr>
-          <w:color w:val="000000"/>
-          <w:sz w:val="22"/>
-        </w:rPr>
-        <w:t xml:space="preserve">bind a transition state intermediate, such that it cannot be converted back to substrate. </w:t>
-      </w:r>
-    </w:p>
-    <w:p>
-      <w:pPr>
-        <w:pStyle w:val="style0"/>
-        <w:widowControl w:val="false"/>
-        <w:numPr>
-          <w:ilvl w:val="0"/>
-          <w:numId w:val="44"/>
-        </w:numPr>
-        <w:tabs>
-          <w:tab w:leader="none" w:pos="1935" w:val="left"/>
-        </w:tabs>
-        <w:ind w:hanging="405" w:left="405" w:right="0"/>
-      </w:pPr>
-      <w:r>
-        <w:rPr>
-          <w:color w:val="000000"/>
-          <w:sz w:val="22"/>
-        </w:rPr>
-        <w:t xml:space="preserve">ensure that all of the substrate is converted to product. </w:t>
-      </w:r>
-    </w:p>
-    <w:p>
-      <w:pPr>
-        <w:pStyle w:val="style0"/>
-        <w:widowControl w:val="false"/>
-        <w:numPr>
-          <w:ilvl w:val="0"/>
-          <w:numId w:val="44"/>
-        </w:numPr>
-        <w:tabs>
-          <w:tab w:leader="none" w:pos="1935" w:val="left"/>
-        </w:tabs>
-        <w:ind w:hanging="405" w:left="405" w:right="0"/>
-      </w:pPr>
-      <w:r>
-        <w:rPr>
-          <w:color w:val="000000"/>
-          <w:sz w:val="22"/>
-        </w:rPr>
-        <w:t xml:space="preserve">ensure that the product is more stable than the substrate. </w:t>
-      </w:r>
-    </w:p>
-    <w:p>
-      <w:pPr>
-        <w:pStyle w:val="style0"/>
-        <w:widowControl w:val="false"/>
-        <w:numPr>
-          <w:ilvl w:val="0"/>
-          <w:numId w:val="44"/>
-        </w:numPr>
-        <w:tabs>
-          <w:tab w:leader="none" w:pos="1935" w:val="left"/>
-        </w:tabs>
-        <w:ind w:hanging="405" w:left="405" w:right="0"/>
-      </w:pPr>
-      <w:r>
-        <w:rPr>
-          <w:b/>
-          <w:bCs/>
-          <w:color w:val="000000"/>
-          <w:sz w:val="22"/>
-        </w:rPr>
-        <w:t xml:space="preserve">increase the rate at which substrate is converted into product. </w:t>
-      </w:r>
-    </w:p>
-    <w:p>
-      <w:pPr>
-        <w:pStyle w:val="style0"/>
-        <w:widowControl w:val="false"/>
-        <w:numPr>
-          <w:ilvl w:val="0"/>
-          <w:numId w:val="44"/>
-        </w:numPr>
-        <w:tabs>
-          <w:tab w:leader="none" w:pos="1935" w:val="left"/>
+          <w:tab w:leader="none" w:pos="2340" w:val="left"/>
         </w:tabs>
         <w:ind w:hanging="405" w:left="405" w:right="0"/>
       </w:pPr>
@@ -8106,16 +8101,7 @@
           <w:color w:val="000000"/>
           <w:sz w:val="22"/>
         </w:rPr>
-        <w:t>(</w:t>
-      </w:r>
-      <w:r>
-        <w:rPr>
-          <w:b/>
-          <w:bCs/>
-          <w:color w:val="000000"/>
-          <w:sz w:val="22"/>
-        </w:rPr>
-        <w:t xml:space="preserve">a) describes a strict “lock and key” model, whereas (b) describes a transition-state complementarity model. </w:t>
+        <w:t xml:space="preserve">(a) describes a strict “lock and key” model, whereas (b) describes a transition-state complementarity model. </w:t>
       </w:r>
     </w:p>
     <w:p>
@@ -8264,7 +8250,7 @@
       <w:r>
         <w:rPr>
           <w:color w:val="000000"/>
-          <w:position w:val="-3"/>
+          <w:position w:val="-2"/>
           <w:sz w:val="22"/>
         </w:rPr>
         <w:t xml:space="preserve"> </w:t>
@@ -8302,7 +8288,7 @@
           <w:numId w:val="46"/>
         </w:numPr>
         <w:tabs>
-          <w:tab w:leader="none" w:pos="1935" w:val="left"/>
+          <w:tab w:leader="none" w:pos="2340" w:val="left"/>
         </w:tabs>
         <w:ind w:hanging="405" w:left="405" w:right="0"/>
       </w:pPr>
@@ -8346,7 +8332,7 @@
           <w:numId w:val="46"/>
         </w:numPr>
         <w:tabs>
-          <w:tab w:leader="none" w:pos="1935" w:val="left"/>
+          <w:tab w:leader="none" w:pos="2340" w:val="left"/>
         </w:tabs>
         <w:ind w:hanging="405" w:left="405" w:right="0"/>
       </w:pPr>
@@ -8386,16 +8372,7 @@
           <w:color w:val="000000"/>
           <w:sz w:val="22"/>
         </w:rPr>
-        <w:t>.</w:t>
-      </w:r>
-      <w:r>
-        <w:rPr>
-          <w:b/>
-          <w:bCs/>
-          <w:color w:val="000000"/>
-          <w:sz w:val="22"/>
-        </w:rPr>
-        <w:t xml:space="preserve"> </w:t>
+        <w:t xml:space="preserve">. </w:t>
       </w:r>
     </w:p>
     <w:p>
@@ -8407,7 +8384,7 @@
           <w:numId w:val="46"/>
         </w:numPr>
         <w:tabs>
-          <w:tab w:leader="none" w:pos="1935" w:val="left"/>
+          <w:tab w:leader="none" w:pos="2340" w:val="left"/>
         </w:tabs>
         <w:ind w:hanging="405" w:left="405" w:right="0"/>
       </w:pPr>
@@ -8490,7 +8467,7 @@
           <w:numId w:val="46"/>
         </w:numPr>
         <w:tabs>
-          <w:tab w:leader="none" w:pos="1935" w:val="left"/>
+          <w:tab w:leader="none" w:pos="2340" w:val="left"/>
         </w:tabs>
         <w:ind w:hanging="405" w:left="405" w:right="0"/>
       </w:pPr>
@@ -8511,7 +8488,7 @@
           <w:numId w:val="46"/>
         </w:numPr>
         <w:tabs>
-          <w:tab w:leader="none" w:pos="1935" w:val="left"/>
+          <w:tab w:leader="none" w:pos="2340" w:val="left"/>
         </w:tabs>
         <w:ind w:hanging="405" w:left="405" w:right="0"/>
       </w:pPr>
@@ -8605,7 +8582,7 @@
         <w:pStyle w:val="style0"/>
         <w:widowControl w:val="false"/>
         <w:tabs>
-          <w:tab w:leader="none" w:pos="5313" w:val="center"/>
+          <w:tab w:leader="none" w:pos="6393" w:val="center"/>
         </w:tabs>
         <w:ind w:hanging="0" w:left="1080" w:right="0"/>
       </w:pPr>
@@ -8756,7 +8733,7 @@
           <w:numId w:val="47"/>
         </w:numPr>
         <w:tabs>
-          <w:tab w:leader="none" w:pos="1935" w:val="left"/>
+          <w:tab w:leader="none" w:pos="2340" w:val="left"/>
         </w:tabs>
         <w:ind w:hanging="405" w:left="405" w:right="0"/>
       </w:pPr>
@@ -8798,7 +8775,7 @@
           <w:numId w:val="47"/>
         </w:numPr>
         <w:tabs>
-          <w:tab w:leader="none" w:pos="1935" w:val="left"/>
+          <w:tab w:leader="none" w:pos="2340" w:val="left"/>
         </w:tabs>
         <w:ind w:hanging="405" w:left="405" w:right="0"/>
       </w:pPr>
@@ -8840,7 +8817,7 @@
           <w:numId w:val="47"/>
         </w:numPr>
         <w:tabs>
-          <w:tab w:leader="none" w:pos="1935" w:val="left"/>
+          <w:tab w:leader="none" w:pos="2340" w:val="left"/>
         </w:tabs>
         <w:ind w:hanging="405" w:left="405" w:right="0"/>
       </w:pPr>
@@ -8861,7 +8838,7 @@
           <w:numId w:val="47"/>
         </w:numPr>
         <w:tabs>
-          <w:tab w:leader="none" w:pos="1935" w:val="left"/>
+          <w:tab w:leader="none" w:pos="2340" w:val="left"/>
         </w:tabs>
         <w:ind w:hanging="405" w:left="405" w:right="0"/>
       </w:pPr>
@@ -8882,7 +8859,7 @@
           <w:numId w:val="47"/>
         </w:numPr>
         <w:tabs>
-          <w:tab w:leader="none" w:pos="1935" w:val="left"/>
+          <w:tab w:leader="none" w:pos="2340" w:val="left"/>
         </w:tabs>
         <w:ind w:hanging="405" w:left="405" w:right="0"/>
       </w:pPr>
@@ -8986,7 +8963,7 @@
           <w:numId w:val="48"/>
         </w:numPr>
         <w:tabs>
-          <w:tab w:leader="none" w:pos="1935" w:val="left"/>
+          <w:tab w:leader="none" w:pos="2340" w:val="left"/>
         </w:tabs>
         <w:ind w:hanging="405" w:left="405" w:right="0"/>
       </w:pPr>
@@ -9007,7 +8984,7 @@
           <w:numId w:val="48"/>
         </w:numPr>
         <w:tabs>
-          <w:tab w:leader="none" w:pos="1935" w:val="left"/>
+          <w:tab w:leader="none" w:pos="2340" w:val="left"/>
         </w:tabs>
         <w:ind w:hanging="405" w:left="405" w:right="0"/>
       </w:pPr>
@@ -9030,7 +9007,7 @@
           <w:numId w:val="48"/>
         </w:numPr>
         <w:tabs>
-          <w:tab w:leader="none" w:pos="1935" w:val="left"/>
+          <w:tab w:leader="none" w:pos="2340" w:val="left"/>
         </w:tabs>
         <w:ind w:hanging="405" w:left="405" w:right="0"/>
       </w:pPr>
@@ -9066,7 +9043,7 @@
           <w:numId w:val="48"/>
         </w:numPr>
         <w:tabs>
-          <w:tab w:leader="none" w:pos="1935" w:val="left"/>
+          <w:tab w:leader="none" w:pos="2340" w:val="left"/>
         </w:tabs>
         <w:ind w:hanging="405" w:left="405" w:right="0"/>
       </w:pPr>
@@ -9102,7 +9079,7 @@
           <w:numId w:val="48"/>
         </w:numPr>
         <w:tabs>
-          <w:tab w:leader="none" w:pos="1935" w:val="left"/>
+          <w:tab w:leader="none" w:pos="2340" w:val="left"/>
         </w:tabs>
         <w:ind w:hanging="405" w:left="405" w:right="0"/>
       </w:pPr>
@@ -9163,7 +9140,7 @@
           <w:numId w:val="49"/>
         </w:numPr>
         <w:tabs>
-          <w:tab w:leader="none" w:pos="1935" w:val="left"/>
+          <w:tab w:leader="none" w:pos="2340" w:val="left"/>
         </w:tabs>
         <w:ind w:hanging="405" w:left="405" w:right="0"/>
       </w:pPr>
@@ -9184,7 +9161,7 @@
           <w:numId w:val="49"/>
         </w:numPr>
         <w:tabs>
-          <w:tab w:leader="none" w:pos="1935" w:val="left"/>
+          <w:tab w:leader="none" w:pos="2340" w:val="left"/>
         </w:tabs>
         <w:ind w:hanging="405" w:left="405" w:right="0"/>
       </w:pPr>
@@ -9205,7 +9182,7 @@
           <w:numId w:val="49"/>
         </w:numPr>
         <w:tabs>
-          <w:tab w:leader="none" w:pos="1935" w:val="left"/>
+          <w:tab w:leader="none" w:pos="2340" w:val="left"/>
         </w:tabs>
         <w:ind w:hanging="405" w:left="405" w:right="0"/>
       </w:pPr>
@@ -9241,7 +9218,7 @@
           <w:numId w:val="49"/>
         </w:numPr>
         <w:tabs>
-          <w:tab w:leader="none" w:pos="1935" w:val="left"/>
+          <w:tab w:leader="none" w:pos="2340" w:val="left"/>
         </w:tabs>
         <w:ind w:hanging="405" w:left="405" w:right="0"/>
       </w:pPr>
@@ -9264,7 +9241,7 @@
           <w:numId w:val="49"/>
         </w:numPr>
         <w:tabs>
-          <w:tab w:leader="none" w:pos="1935" w:val="left"/>
+          <w:tab w:leader="none" w:pos="2340" w:val="left"/>
         </w:tabs>
         <w:ind w:hanging="405" w:left="405" w:right="0"/>
       </w:pPr>
@@ -9345,7 +9322,7 @@
           <w:numId w:val="50"/>
         </w:numPr>
         <w:tabs>
-          <w:tab w:leader="none" w:pos="1935" w:val="left"/>
+          <w:tab w:leader="none" w:pos="2340" w:val="left"/>
         </w:tabs>
         <w:ind w:hanging="405" w:left="405" w:right="0"/>
       </w:pPr>
@@ -9368,7 +9345,7 @@
           <w:numId w:val="50"/>
         </w:numPr>
         <w:tabs>
-          <w:tab w:leader="none" w:pos="1935" w:val="left"/>
+          <w:tab w:leader="none" w:pos="2340" w:val="left"/>
         </w:tabs>
         <w:ind w:hanging="405" w:left="405" w:right="0"/>
       </w:pPr>
@@ -9389,7 +9366,7 @@
           <w:numId w:val="50"/>
         </w:numPr>
         <w:tabs>
-          <w:tab w:leader="none" w:pos="1935" w:val="left"/>
+          <w:tab w:leader="none" w:pos="2340" w:val="left"/>
         </w:tabs>
         <w:ind w:hanging="405" w:left="405" w:right="0"/>
       </w:pPr>
@@ -9410,7 +9387,7 @@
           <w:numId w:val="50"/>
         </w:numPr>
         <w:tabs>
-          <w:tab w:leader="none" w:pos="1935" w:val="left"/>
+          <w:tab w:leader="none" w:pos="2340" w:val="left"/>
         </w:tabs>
         <w:ind w:hanging="405" w:left="405" w:right="0"/>
       </w:pPr>
@@ -9431,7 +9408,7 @@
           <w:numId w:val="50"/>
         </w:numPr>
         <w:tabs>
-          <w:tab w:leader="none" w:pos="1935" w:val="left"/>
+          <w:tab w:leader="none" w:pos="2340" w:val="left"/>
         </w:tabs>
         <w:ind w:hanging="405" w:left="405" w:right="0"/>
       </w:pPr>
@@ -15377,8 +15354,8 @@
       <w:keepNext/>
       <w:widowControl w:val="false"/>
       <w:tabs>
-        <w:tab w:leader="none" w:pos="4680" w:val="center"/>
-        <w:tab w:leader="none" w:pos="6753" w:val="center"/>
+        <w:tab w:leader="none" w:pos="5760" w:val="center"/>
+        <w:tab w:leader="none" w:pos="7833" w:val="center"/>
       </w:tabs>
       <w:ind w:hanging="0" w:left="1080" w:right="0"/>
     </w:pPr>
@@ -15432,10 +15409,24 @@
       <w:sz w:val="22"/>
     </w:rPr>
   </w:style>
-  <w:style w:styleId="style21" w:type="paragraph">
+  <w:style w:styleId="style21" w:type="character">
+    <w:name w:val="ListLabel 5"/>
+    <w:next w:val="style21"/>
+    <w:rPr>
+      <w:color w:val="000000"/>
+    </w:rPr>
+  </w:style>
+  <w:style w:styleId="style22" w:type="character">
+    <w:name w:val="ListLabel 6"/>
+    <w:next w:val="style22"/>
+    <w:rPr>
+      <w:sz w:val="22"/>
+    </w:rPr>
+  </w:style>
+  <w:style w:styleId="style23" w:type="paragraph">
     <w:name w:val="Heading"/>
     <w:basedOn w:val="style0"/>
-    <w:next w:val="style22"/>
+    <w:next w:val="style24"/>
     <w:pPr>
       <w:keepNext/>
       <w:spacing w:after="120" w:before="240"/>
@@ -15447,29 +15438,29 @@
       <w:szCs w:val="28"/>
     </w:rPr>
   </w:style>
-  <w:style w:styleId="style22" w:type="paragraph">
+  <w:style w:styleId="style24" w:type="paragraph">
     <w:name w:val="Text Body"/>
     <w:basedOn w:val="style0"/>
-    <w:next w:val="style22"/>
+    <w:next w:val="style24"/>
     <w:pPr>
       <w:spacing w:after="120" w:before="0"/>
       <w:contextualSpacing w:val="false"/>
     </w:pPr>
     <w:rPr/>
   </w:style>
-  <w:style w:styleId="style23" w:type="paragraph">
+  <w:style w:styleId="style25" w:type="paragraph">
     <w:name w:val="List"/>
-    <w:basedOn w:val="style22"/>
-    <w:next w:val="style23"/>
+    <w:basedOn w:val="style24"/>
+    <w:next w:val="style25"/>
     <w:pPr/>
     <w:rPr>
       <w:rFonts w:cs="Lohit Hindi"/>
     </w:rPr>
   </w:style>
-  <w:style w:styleId="style24" w:type="paragraph">
+  <w:style w:styleId="style26" w:type="paragraph">
     <w:name w:val="Caption"/>
     <w:basedOn w:val="style0"/>
-    <w:next w:val="style24"/>
+    <w:next w:val="style26"/>
     <w:pPr>
       <w:suppressLineNumbers/>
       <w:spacing w:after="120" w:before="120"/>
@@ -15483,10 +15474,10 @@
       <w:szCs w:val="24"/>
     </w:rPr>
   </w:style>
-  <w:style w:styleId="style25" w:type="paragraph">
+  <w:style w:styleId="style27" w:type="paragraph">
     <w:name w:val="Index"/>
     <w:basedOn w:val="style0"/>
-    <w:next w:val="style25"/>
+    <w:next w:val="style27"/>
     <w:pPr>
       <w:suppressLineNumbers/>
     </w:pPr>
@@ -15494,10 +15485,10 @@
       <w:rFonts w:cs="Lohit Hindi"/>
     </w:rPr>
   </w:style>
-  <w:style w:styleId="style26" w:type="paragraph">
+  <w:style w:styleId="style28" w:type="paragraph">
     <w:name w:val="Text Body Indent"/>
     <w:basedOn w:val="style0"/>
-    <w:next w:val="style26"/>
+    <w:next w:val="style28"/>
     <w:pPr>
       <w:widowControl w:val="false"/>
       <w:ind w:hanging="0" w:left="360" w:right="0"/>
@@ -15508,10 +15499,10 @@
       <w:szCs w:val="22"/>
     </w:rPr>
   </w:style>
-  <w:style w:styleId="style27" w:type="paragraph">
+  <w:style w:styleId="style29" w:type="paragraph">
     <w:name w:val="Balloon Text"/>
     <w:basedOn w:val="style0"/>
-    <w:next w:val="style27"/>
+    <w:next w:val="style29"/>
     <w:pPr/>
     <w:rPr>
       <w:rFonts w:ascii="Tahoma" w:cs="Tahoma" w:hAnsi="Tahoma"/>

</xml_diff>